<commit_message>
docs: atualiza relatório de atividades com a issue 1 da semana 3
</commit_message>
<xml_diff>
--- a/docs/Relatório Técnico Completo.docx
+++ b/docs/Relatório Técnico Completo.docx
@@ -368,7 +368,6 @@
         <w:t>1) Renomeie o notebook: clique no título e digite “</w:t>
       </w:r>
       <w:proofErr w:type="spellStart"/>
-      <w:proofErr w:type="gramStart"/>
       <w:r>
         <w:rPr>
           <w:lang w:val="pt-BR"/>
@@ -382,7 +381,6 @@
         <w:t>.ipynb</w:t>
       </w:r>
       <w:proofErr w:type="spellEnd"/>
-      <w:proofErr w:type="gramEnd"/>
       <w:r>
         <w:rPr>
           <w:lang w:val="pt-BR"/>
@@ -445,15 +443,19 @@
     </w:p>
     <w:p>
       <w:r>
-        <w:t xml:space="preserve"> from </w:t>
+        <w:rPr>
+          <w:lang w:val="pt-PT"/>
+        </w:rPr>
+        <w:t xml:space="preserve"> </w:t>
+      </w:r>
+      <w:r>
+        <w:t xml:space="preserve">from </w:t>
       </w:r>
       <w:proofErr w:type="spellStart"/>
-      <w:proofErr w:type="gramStart"/>
       <w:r>
         <w:t>google.colab</w:t>
       </w:r>
       <w:proofErr w:type="spellEnd"/>
-      <w:proofErr w:type="gramEnd"/>
       <w:r>
         <w:t xml:space="preserve"> import drive</w:t>
       </w:r>
@@ -463,12 +465,10 @@
         <w:t xml:space="preserve"> </w:t>
       </w:r>
       <w:proofErr w:type="spellStart"/>
-      <w:proofErr w:type="gramStart"/>
       <w:r>
         <w:t>drive.mount</w:t>
       </w:r>
       <w:proofErr w:type="spellEnd"/>
-      <w:proofErr w:type="gramEnd"/>
       <w:r>
         <w:t>('/content/drive')</w:t>
       </w:r>
@@ -486,25 +486,12 @@
         <w:t xml:space="preserve">: </w:t>
       </w:r>
       <w:proofErr w:type="spellStart"/>
-      <w:proofErr w:type="gramStart"/>
-      <w:r>
-        <w:t>drive.flush</w:t>
-      </w:r>
-      <w:proofErr w:type="gramEnd"/>
-      <w:r>
-        <w:t>_and_</w:t>
-      </w:r>
-      <w:proofErr w:type="gramStart"/>
-      <w:r>
-        <w:t>unmount</w:t>
+      <w:r>
+        <w:t>drive.flush_and_unmount</w:t>
       </w:r>
       <w:proofErr w:type="spellEnd"/>
       <w:r>
-        <w:t>(</w:t>
-      </w:r>
-      <w:proofErr w:type="gramEnd"/>
-      <w:r>
-        <w:t>)</w:t>
+        <w:t>()</w:t>
       </w:r>
     </w:p>
     <w:p>
@@ -590,51 +577,29 @@
       </w:r>
     </w:p>
     <w:p>
-      <w:pPr>
-        <w:rPr>
-          <w:lang w:val="pt-BR"/>
-        </w:rPr>
-      </w:pPr>
-      <w:r>
-        <w:rPr>
-          <w:lang w:val="pt-BR"/>
-        </w:rPr>
+      <w:r>
         <w:t xml:space="preserve">Execute com </w:t>
       </w:r>
       <w:proofErr w:type="spellStart"/>
       <w:r>
-        <w:rPr>
-          <w:lang w:val="pt-BR"/>
-        </w:rPr>
         <w:t>Shift+Enter</w:t>
       </w:r>
       <w:proofErr w:type="spellEnd"/>
       <w:r>
-        <w:rPr>
-          <w:lang w:val="pt-BR"/>
-        </w:rPr>
         <w:t>.</w:t>
       </w:r>
     </w:p>
     <w:p>
-      <w:pPr>
-        <w:rPr>
-          <w:lang w:val="pt-BR"/>
-        </w:rPr>
-      </w:pPr>
+      <w:r>
+        <w:t xml:space="preserve">Markdown </w:t>
+      </w:r>
       <w:proofErr w:type="spellStart"/>
       <w:r>
-        <w:rPr>
-          <w:lang w:val="pt-BR"/>
-        </w:rPr>
-        <w:t>Markdown</w:t>
+        <w:t>inicial</w:t>
       </w:r>
       <w:proofErr w:type="spellEnd"/>
       <w:r>
-        <w:rPr>
-          <w:lang w:val="pt-BR"/>
-        </w:rPr>
-        <w:t xml:space="preserve"> inicial:</w:t>
+        <w:t>:</w:t>
       </w:r>
     </w:p>
     <w:p>
@@ -669,39 +634,31 @@
           <w:lang w:val="pt-BR"/>
         </w:rPr>
       </w:pPr>
-      <w:proofErr w:type="gramStart"/>
-      <w:r>
-        <w:rPr>
-          <w:lang w:val="pt-BR"/>
-        </w:rPr>
-        <w:t>print(</w:t>
-      </w:r>
-      <w:proofErr w:type="gramEnd"/>
-      <w:r>
-        <w:rPr>
-          <w:lang w:val="pt-BR"/>
-        </w:rPr>
-        <w:t>'Olá, Ciência de Dados!')</w:t>
-      </w:r>
-    </w:p>
-    <w:p>
-      <w:pPr>
-        <w:rPr>
-          <w:lang w:val="pt-BR"/>
-        </w:rPr>
-      </w:pPr>
-      <w:r>
-        <w:rPr>
-          <w:lang w:val="pt-BR"/>
-        </w:rPr>
-        <w:t>Atalhos úteis: C</w:t>
+      <w:r>
+        <w:rPr>
+          <w:lang w:val="pt-BR"/>
+        </w:rPr>
+        <w:t>print('Olá, Ciência de Dados!')</w:t>
+      </w:r>
+    </w:p>
+    <w:p>
+      <w:pPr>
+        <w:rPr>
+          <w:lang w:val="pt-BR"/>
+        </w:rPr>
+      </w:pPr>
+      <w:r>
+        <w:rPr>
+          <w:lang w:val="pt-BR"/>
+        </w:rPr>
+        <w:t xml:space="preserve">Atalhos úteis: </w:t>
       </w:r>
       <w:proofErr w:type="spellStart"/>
       <w:r>
         <w:rPr>
           <w:lang w:val="pt-BR"/>
         </w:rPr>
-        <w:t>trl+M</w:t>
+        <w:t>Ctrl+M</w:t>
       </w:r>
       <w:proofErr w:type="spellEnd"/>
       <w:r>
@@ -763,14 +720,7 @@
         <w:rPr>
           <w:lang w:val="pt-BR"/>
         </w:rPr>
-        <w:t xml:space="preserve">2.5 Instalação de bibliotecas: quando </w:t>
-      </w:r>
-      <w:proofErr w:type="gramStart"/>
-      <w:r>
-        <w:rPr>
-          <w:lang w:val="pt-BR"/>
-        </w:rPr>
-        <w:t>usar !</w:t>
+        <w:t>2.5 Instalação de bibliotecas: quando usar !</w:t>
       </w:r>
       <w:proofErr w:type="spellStart"/>
       <w:r>
@@ -780,7 +730,6 @@
         <w:t>pip</w:t>
       </w:r>
       <w:proofErr w:type="spellEnd"/>
-      <w:proofErr w:type="gramEnd"/>
     </w:p>
     <w:p>
       <w:pPr>
@@ -820,14 +769,7 @@
         <w:rPr>
           <w:lang w:val="pt-BR"/>
         </w:rPr>
-        <w:t xml:space="preserve">). Use </w:t>
-      </w:r>
-      <w:proofErr w:type="gramStart"/>
-      <w:r>
-        <w:rPr>
-          <w:lang w:val="pt-BR"/>
-        </w:rPr>
-        <w:t>“!</w:t>
+        <w:t>). Use “!</w:t>
       </w:r>
       <w:proofErr w:type="spellStart"/>
       <w:r>
@@ -837,7 +779,6 @@
         <w:t>pip</w:t>
       </w:r>
       <w:proofErr w:type="spellEnd"/>
-      <w:proofErr w:type="gramEnd"/>
       <w:r>
         <w:rPr>
           <w:lang w:val="pt-BR"/>
@@ -969,12 +910,6 @@
           <w:lang w:val="pt-BR"/>
         </w:rPr>
         <w:br/>
-      </w:r>
-      <w:proofErr w:type="gramStart"/>
-      <w:r>
-        <w:rPr>
-          <w:lang w:val="pt-BR"/>
-        </w:rPr>
         <w:t>print(</w:t>
       </w:r>
       <w:proofErr w:type="spellStart"/>
@@ -989,14 +924,7 @@
         <w:rPr>
           <w:lang w:val="pt-BR"/>
         </w:rPr>
-        <w:t>._</w:t>
-      </w:r>
-      <w:proofErr w:type="gramEnd"/>
-      <w:r>
-        <w:rPr>
-          <w:lang w:val="pt-BR"/>
-        </w:rPr>
-        <w:t>_</w:t>
+        <w:t>.__</w:t>
       </w:r>
       <w:proofErr w:type="spellStart"/>
       <w:r>
@@ -1013,7 +941,6 @@
         <w:t xml:space="preserve">__, </w:t>
       </w:r>
       <w:proofErr w:type="spellStart"/>
-      <w:proofErr w:type="gramStart"/>
       <w:r>
         <w:rPr>
           <w:lang w:val="pt-BR"/>
@@ -1025,14 +952,7 @@
         <w:rPr>
           <w:lang w:val="pt-BR"/>
         </w:rPr>
-        <w:t>._</w:t>
-      </w:r>
-      <w:proofErr w:type="gramEnd"/>
-      <w:r>
-        <w:rPr>
-          <w:lang w:val="pt-BR"/>
-        </w:rPr>
-        <w:t>_</w:t>
+        <w:t>.__</w:t>
       </w:r>
       <w:proofErr w:type="spellStart"/>
       <w:r>
@@ -1049,7 +969,6 @@
         <w:t xml:space="preserve">__, </w:t>
       </w:r>
       <w:proofErr w:type="spellStart"/>
-      <w:proofErr w:type="gramStart"/>
       <w:r>
         <w:rPr>
           <w:lang w:val="pt-BR"/>
@@ -1061,14 +980,7 @@
         <w:rPr>
           <w:lang w:val="pt-BR"/>
         </w:rPr>
-        <w:t>._</w:t>
-      </w:r>
-      <w:proofErr w:type="gramEnd"/>
-      <w:r>
-        <w:rPr>
-          <w:lang w:val="pt-BR"/>
-        </w:rPr>
-        <w:t>_</w:t>
+        <w:t>.__</w:t>
       </w:r>
       <w:proofErr w:type="spellStart"/>
       <w:r>
@@ -1121,13 +1033,8 @@
       </w:r>
     </w:p>
     <w:p>
-      <w:proofErr w:type="gramStart"/>
-      <w:r>
-        <w:t>!pip</w:t>
-      </w:r>
-      <w:proofErr w:type="gramEnd"/>
-      <w:r>
-        <w:t xml:space="preserve"> install -q pandas==2.2.1 seaborn==0.13.2 matplotlib==3.8.4</w:t>
+      <w:r>
+        <w:t>!pip install -q pandas==2.2.1 seaborn==0.13.2 matplotlib==3.8.4</w:t>
       </w:r>
     </w:p>
     <w:p>
@@ -1208,7 +1115,6 @@
         <w:t xml:space="preserve"> = </w:t>
       </w:r>
       <w:proofErr w:type="spellStart"/>
-      <w:proofErr w:type="gramStart"/>
       <w:r>
         <w:rPr>
           <w:lang w:val="pt-BR"/>
@@ -1216,7 +1122,6 @@
         <w:t>pd.DataFrame</w:t>
       </w:r>
       <w:proofErr w:type="spellEnd"/>
-      <w:proofErr w:type="gramEnd"/>
       <w:r>
         <w:rPr>
           <w:lang w:val="pt-BR"/>
@@ -1282,21 +1187,7 @@
         <w:rPr>
           <w:lang w:val="pt-BR"/>
         </w:rPr>
-        <w:t>'corridas'</w:t>
-      </w:r>
-      <w:proofErr w:type="gramStart"/>
-      <w:r>
-        <w:rPr>
-          <w:lang w:val="pt-BR"/>
-        </w:rPr>
-        <w:t>:[</w:t>
-      </w:r>
-      <w:proofErr w:type="gramEnd"/>
-      <w:r>
-        <w:rPr>
-          <w:lang w:val="pt-BR"/>
-        </w:rPr>
-        <w:t>120,135,110,160,180]})</w:t>
+        <w:t>'corridas':[120,135,110,160,180]})</w:t>
       </w:r>
     </w:p>
     <w:p>
@@ -1320,7 +1211,6 @@
         <w:t xml:space="preserve"> = </w:t>
       </w:r>
       <w:proofErr w:type="spellStart"/>
-      <w:proofErr w:type="gramStart"/>
       <w:r>
         <w:rPr>
           <w:lang w:val="pt-BR"/>
@@ -1328,7 +1218,6 @@
         <w:t>df.plot</w:t>
       </w:r>
       <w:proofErr w:type="spellEnd"/>
-      <w:proofErr w:type="gramEnd"/>
       <w:r>
         <w:rPr>
           <w:lang w:val="pt-BR"/>
@@ -1470,14 +1359,7 @@
         <w:rPr>
           <w:lang w:val="pt-BR"/>
         </w:rPr>
-        <w:t xml:space="preserve">- Faça backup local (Arquivo → </w:t>
-      </w:r>
-      <w:proofErr w:type="gramStart"/>
-      <w:r>
-        <w:rPr>
-          <w:lang w:val="pt-BR"/>
-        </w:rPr>
-        <w:t>Download .</w:t>
+        <w:t>- Faça backup local (Arquivo → Download .</w:t>
       </w:r>
       <w:proofErr w:type="spellStart"/>
       <w:r>
@@ -1487,7 +1369,6 @@
         <w:t>ipynb</w:t>
       </w:r>
       <w:proofErr w:type="spellEnd"/>
-      <w:proofErr w:type="gramEnd"/>
       <w:r>
         <w:rPr>
           <w:lang w:val="pt-BR"/>
@@ -1673,14 +1554,7 @@
         <w:rPr>
           <w:lang w:val="pt-BR"/>
         </w:rPr>
-        <w:t xml:space="preserve">Prompt 2 – Guia de criação e uso do Colab (zero-shot): Explique, em passos numerados, como acessar o Colab, criar notebook, salvar no Drive, atalhos, uso </w:t>
-      </w:r>
-      <w:proofErr w:type="gramStart"/>
-      <w:r>
-        <w:rPr>
-          <w:lang w:val="pt-BR"/>
-        </w:rPr>
-        <w:t>de !</w:t>
+        <w:t>Prompt 2 – Guia de criação e uso do Colab (zero-shot): Explique, em passos numerados, como acessar o Colab, criar notebook, salvar no Drive, atalhos, uso de !</w:t>
       </w:r>
       <w:proofErr w:type="spellStart"/>
       <w:r>
@@ -1690,7 +1564,6 @@
         <w:t>pip</w:t>
       </w:r>
       <w:proofErr w:type="spellEnd"/>
-      <w:proofErr w:type="gramEnd"/>
       <w:r>
         <w:rPr>
           <w:lang w:val="pt-BR"/>
@@ -2226,7 +2099,6 @@
         <w:t>O teste de conexão retornou sucesso com a execução de uma query simples (</w:t>
       </w:r>
       <w:proofErr w:type="spellStart"/>
-      <w:proofErr w:type="gramStart"/>
       <w:r>
         <w:rPr>
           <w:szCs w:val="24"/>
@@ -2235,7 +2107,6 @@
         <w:t>sp.search</w:t>
       </w:r>
       <w:proofErr w:type="spellEnd"/>
-      <w:proofErr w:type="gramEnd"/>
       <w:r>
         <w:rPr>
           <w:szCs w:val="24"/>
@@ -3243,7 +3114,6 @@
         <w:t xml:space="preserve"> após a limpeza, com </w:t>
       </w:r>
       <w:proofErr w:type="spellStart"/>
-      <w:proofErr w:type="gramStart"/>
       <w:r>
         <w:rPr>
           <w:lang w:val="pt-BR"/>
@@ -3255,17 +3125,9 @@
         <w:rPr>
           <w:lang w:val="pt-BR"/>
         </w:rPr>
-        <w:t>(</w:t>
-      </w:r>
-      <w:proofErr w:type="gramEnd"/>
-      <w:r>
-        <w:rPr>
-          <w:lang w:val="pt-BR"/>
-        </w:rPr>
-        <w:t xml:space="preserve">), </w:t>
+        <w:t xml:space="preserve">(), </w:t>
       </w:r>
       <w:proofErr w:type="spellStart"/>
-      <w:proofErr w:type="gramStart"/>
       <w:r>
         <w:rPr>
           <w:lang w:val="pt-BR"/>
@@ -3277,14 +3139,7 @@
         <w:rPr>
           <w:lang w:val="pt-BR"/>
         </w:rPr>
-        <w:t>(</w:t>
-      </w:r>
-      <w:proofErr w:type="gramEnd"/>
-      <w:r>
-        <w:rPr>
-          <w:lang w:val="pt-BR"/>
-        </w:rPr>
-        <w:t>), e análise de nulos."</w:t>
+        <w:t>(), e análise de nulos."</w:t>
       </w:r>
     </w:p>
     <w:p>
@@ -3891,7 +3746,6 @@
         <w:t xml:space="preserve">O notebook </w:t>
       </w:r>
       <w:proofErr w:type="spellStart"/>
-      <w:proofErr w:type="gramStart"/>
       <w:r>
         <w:rPr>
           <w:lang w:val="pt-BR"/>
@@ -3899,7 +3753,6 @@
         <w:t>spotify.ipynb</w:t>
       </w:r>
       <w:proofErr w:type="spellEnd"/>
-      <w:proofErr w:type="gramEnd"/>
       <w:r>
         <w:rPr>
           <w:lang w:val="pt-BR"/>
@@ -4000,21 +3853,7 @@
         <w:rPr>
           <w:lang w:val="pt-BR"/>
         </w:rPr>
-        <w:t xml:space="preserve">#6 Coleta de dados musicais (gêneros e </w:t>
-      </w:r>
-      <w:proofErr w:type="gramStart"/>
-      <w:r>
-        <w:rPr>
-          <w:lang w:val="pt-BR"/>
-        </w:rPr>
-        <w:t>playlists</w:t>
-      </w:r>
-      <w:proofErr w:type="gramEnd"/>
-      <w:r>
-        <w:rPr>
-          <w:lang w:val="pt-BR"/>
-        </w:rPr>
-        <w:t>)</w:t>
+        <w:t>#6 Coleta de dados musicais (gêneros e playlists)</w:t>
       </w:r>
     </w:p>
     <w:p>
@@ -4415,6 +4254,12 @@
         <w:rPr>
           <w:lang w:val="pt-BR"/>
         </w:rPr>
+        <w:sectPr>
+          <w:pgSz w:w="12240" w:h="15840" w:code="1"/>
+          <w:pgMar w:top="1701" w:right="1134" w:bottom="1134" w:left="1701" w:header="1134" w:footer="1134" w:gutter="0"/>
+          <w:cols w:space="720"/>
+          <w:docGrid w:linePitch="360"/>
+        </w:sectPr>
       </w:pPr>
       <w:r>
         <w:rPr>
@@ -4433,6 +4278,1713 @@
           <w:lang w:val="pt-BR"/>
         </w:rPr>
         <w:t xml:space="preserve"> nov. 2025.</w:t>
+      </w:r>
+    </w:p>
+    <w:p>
+      <w:pPr>
+        <w:pStyle w:val="Identificao"/>
+      </w:pPr>
+      <w:r>
+        <w:lastRenderedPageBreak/>
+        <w:t>FAC SENAC DF – Curso de Ciência de Dados</w:t>
+      </w:r>
+    </w:p>
+    <w:p>
+      <w:pPr>
+        <w:pStyle w:val="Identificao"/>
+      </w:pPr>
+      <w:r>
+        <w:t>Projeto Interdisciplinar: Análise de Dados com Python, IA e Engenharia de Prompt</w:t>
+      </w:r>
+    </w:p>
+    <w:p>
+      <w:pPr>
+        <w:pStyle w:val="Identificao"/>
+      </w:pPr>
+      <w:r>
+        <w:t xml:space="preserve">Relatório Técnico – Semana </w:t>
+      </w:r>
+      <w:r>
+        <w:t>3</w:t>
+      </w:r>
+      <w:r>
+        <w:t xml:space="preserve"> (</w:t>
+      </w:r>
+      <w:r>
+        <w:t>7 de novembro</w:t>
+      </w:r>
+      <w:r>
+        <w:t xml:space="preserve"> de 2025)</w:t>
+      </w:r>
+    </w:p>
+    <w:p>
+      <w:pPr>
+        <w:pStyle w:val="Identificao"/>
+      </w:pPr>
+      <w:r>
+        <w:t>Aluno: Anderson de Matos Guimarães</w:t>
+      </w:r>
+    </w:p>
+    <w:p>
+      <w:pPr>
+        <w:pStyle w:val="Identificao"/>
+      </w:pPr>
+      <w:r>
+        <w:t>Professor: Alexsander Barreto</w:t>
+      </w:r>
+    </w:p>
+    <w:p>
+      <w:pPr>
+        <w:pStyle w:val="Identificao"/>
+      </w:pPr>
+      <w:r>
+        <w:t>Instituição: Faculdade de Tecnologia e Inovação Senac DF</w:t>
+      </w:r>
+    </w:p>
+    <w:p>
+      <w:pPr>
+        <w:pStyle w:val="Identificao"/>
+      </w:pPr>
+      <w:r>
+        <w:t xml:space="preserve">Conta Google utilizada nesta semana: </w:t>
+      </w:r>
+      <w:hyperlink r:id="rId6" w:history="1">
+        <w:r>
+          <w:rPr>
+            <w:rStyle w:val="Hyperlink"/>
+          </w:rPr>
+          <w:t>anderson.m.guimaraes@icloud.com</w:t>
+        </w:r>
+      </w:hyperlink>
+    </w:p>
+    <w:p>
+      <w:pPr>
+        <w:pStyle w:val="Ttulo1"/>
+      </w:pPr>
+      <w:r>
+        <w:t>1 Introdução</w:t>
+      </w:r>
+    </w:p>
+    <w:p>
+      <w:pPr>
+        <w:rPr>
+          <w:lang w:val="pt-PT"/>
+        </w:rPr>
+      </w:pPr>
+      <w:r>
+        <w:rPr>
+          <w:lang w:val="pt-PT"/>
+        </w:rPr>
+        <w:t xml:space="preserve">A primeira </w:t>
+      </w:r>
+      <w:proofErr w:type="spellStart"/>
+      <w:r>
+        <w:rPr>
+          <w:lang w:val="pt-PT"/>
+        </w:rPr>
+        <w:t>issue</w:t>
+      </w:r>
+      <w:proofErr w:type="spellEnd"/>
+      <w:r>
+        <w:rPr>
+          <w:lang w:val="pt-PT"/>
+        </w:rPr>
+        <w:t xml:space="preserve"> da Semana 3 do projeto interdisciplinar Análise de Dados com </w:t>
+      </w:r>
+      <w:proofErr w:type="spellStart"/>
+      <w:r>
+        <w:rPr>
+          <w:lang w:val="pt-PT"/>
+        </w:rPr>
+        <w:t>Python</w:t>
+      </w:r>
+      <w:proofErr w:type="spellEnd"/>
+      <w:r>
+        <w:rPr>
+          <w:lang w:val="pt-PT"/>
+        </w:rPr>
+        <w:t xml:space="preserve">, IA e Engenharia de </w:t>
+      </w:r>
+      <w:proofErr w:type="spellStart"/>
+      <w:r>
+        <w:rPr>
+          <w:lang w:val="pt-PT"/>
+        </w:rPr>
+        <w:t>Prompt</w:t>
+      </w:r>
+      <w:proofErr w:type="spellEnd"/>
+      <w:r>
+        <w:rPr>
+          <w:lang w:val="pt-PT"/>
+        </w:rPr>
+        <w:t xml:space="preserve"> teve como objetivo executar a Análise Exploratória dos Dados (EDA) a partir do </w:t>
+      </w:r>
+      <w:proofErr w:type="spellStart"/>
+      <w:r>
+        <w:rPr>
+          <w:lang w:val="pt-PT"/>
+        </w:rPr>
+        <w:t>dataset</w:t>
+      </w:r>
+      <w:proofErr w:type="spellEnd"/>
+      <w:r>
+        <w:rPr>
+          <w:lang w:val="pt-PT"/>
+        </w:rPr>
+        <w:t xml:space="preserve"> tratado e exportado na Semana 2. Esta etapa marca a transição da coleta e preparação de dados para sua exploração visual e interpretativa, consolidando padrões e comportamentos que serão fundamentais para a construção do </w:t>
+      </w:r>
+      <w:proofErr w:type="spellStart"/>
+      <w:r>
+        <w:rPr>
+          <w:lang w:val="pt-PT"/>
+        </w:rPr>
+        <w:t>storytelling</w:t>
+      </w:r>
+      <w:proofErr w:type="spellEnd"/>
+      <w:r>
+        <w:rPr>
+          <w:lang w:val="pt-PT"/>
+        </w:rPr>
+        <w:t xml:space="preserve"> e do protótipo de </w:t>
+      </w:r>
+      <w:proofErr w:type="spellStart"/>
+      <w:r>
+        <w:rPr>
+          <w:lang w:val="pt-PT"/>
+        </w:rPr>
+        <w:t>dashboard</w:t>
+      </w:r>
+      <w:proofErr w:type="spellEnd"/>
+      <w:r>
+        <w:rPr>
+          <w:lang w:val="pt-PT"/>
+        </w:rPr>
+        <w:t xml:space="preserve"> na próxima </w:t>
+      </w:r>
+      <w:proofErr w:type="spellStart"/>
+      <w:r>
+        <w:rPr>
+          <w:lang w:val="pt-PT"/>
+        </w:rPr>
+        <w:t>issue</w:t>
+      </w:r>
+      <w:proofErr w:type="spellEnd"/>
+      <w:r>
+        <w:rPr>
+          <w:lang w:val="pt-PT"/>
+        </w:rPr>
+        <w:t xml:space="preserve"> da </w:t>
+      </w:r>
+      <w:proofErr w:type="spellStart"/>
+      <w:r>
+        <w:rPr>
+          <w:lang w:val="pt-PT"/>
+        </w:rPr>
+        <w:t>milestone</w:t>
+      </w:r>
+      <w:proofErr w:type="spellEnd"/>
+      <w:r>
+        <w:rPr>
+          <w:lang w:val="pt-PT"/>
+        </w:rPr>
+        <w:t>.</w:t>
+      </w:r>
+    </w:p>
+    <w:p>
+      <w:pPr>
+        <w:rPr>
+          <w:lang w:val="pt-PT"/>
+        </w:rPr>
+      </w:pPr>
+      <w:r>
+        <w:rPr>
+          <w:lang w:val="pt-PT"/>
+        </w:rPr>
+        <w:t xml:space="preserve">Todas as análises foram realizadas no Google </w:t>
+      </w:r>
+      <w:proofErr w:type="spellStart"/>
+      <w:r>
+        <w:rPr>
+          <w:lang w:val="pt-PT"/>
+        </w:rPr>
+        <w:t>Colab</w:t>
+      </w:r>
+      <w:proofErr w:type="spellEnd"/>
+      <w:r>
+        <w:rPr>
+          <w:lang w:val="pt-PT"/>
+        </w:rPr>
+        <w:t xml:space="preserve">, utilizando-se de bibliotecas científicas como pandas, </w:t>
+      </w:r>
+      <w:proofErr w:type="spellStart"/>
+      <w:r>
+        <w:rPr>
+          <w:lang w:val="pt-PT"/>
+        </w:rPr>
+        <w:t>matplotlib</w:t>
+      </w:r>
+      <w:proofErr w:type="spellEnd"/>
+      <w:r>
+        <w:rPr>
+          <w:lang w:val="pt-PT"/>
+        </w:rPr>
+        <w:t xml:space="preserve">, </w:t>
+      </w:r>
+      <w:proofErr w:type="spellStart"/>
+      <w:r>
+        <w:rPr>
+          <w:lang w:val="pt-PT"/>
+        </w:rPr>
+        <w:t>seaborn</w:t>
+      </w:r>
+      <w:proofErr w:type="spellEnd"/>
+      <w:r>
+        <w:rPr>
+          <w:lang w:val="pt-PT"/>
+        </w:rPr>
+        <w:t xml:space="preserve"> e </w:t>
+      </w:r>
+      <w:proofErr w:type="spellStart"/>
+      <w:r>
+        <w:rPr>
+          <w:lang w:val="pt-PT"/>
+        </w:rPr>
+        <w:t>plotly</w:t>
+      </w:r>
+      <w:proofErr w:type="spellEnd"/>
+      <w:r>
+        <w:rPr>
+          <w:lang w:val="pt-PT"/>
+        </w:rPr>
+        <w:t xml:space="preserve">, com integração ao Google Drive e ao GitHub. A Engenharia de </w:t>
+      </w:r>
+      <w:proofErr w:type="spellStart"/>
+      <w:r>
+        <w:rPr>
+          <w:lang w:val="pt-PT"/>
+        </w:rPr>
+        <w:t>Prompt</w:t>
+      </w:r>
+      <w:proofErr w:type="spellEnd"/>
+      <w:r>
+        <w:rPr>
+          <w:lang w:val="pt-PT"/>
+        </w:rPr>
+        <w:t xml:space="preserve"> continuou a desempenhar papel central, orientando a criação estruturada de gráficos, análises narrativas e exportação automatizada das figuras.</w:t>
+      </w:r>
+    </w:p>
+    <w:p>
+      <w:pPr>
+        <w:pStyle w:val="Ttulo1"/>
+        <w:rPr>
+          <w:lang w:val="pt-PT"/>
+        </w:rPr>
+      </w:pPr>
+      <w:r>
+        <w:rPr>
+          <w:lang w:val="pt-PT"/>
+        </w:rPr>
+        <w:t xml:space="preserve">2 </w:t>
+      </w:r>
+      <w:r>
+        <w:rPr>
+          <w:lang w:val="pt-PT"/>
+        </w:rPr>
+        <w:t>DESENVOLVIMENTO</w:t>
+      </w:r>
+    </w:p>
+    <w:p>
+      <w:pPr>
+        <w:pStyle w:val="Ttulo2"/>
+        <w:spacing w:before="360" w:after="360"/>
+        <w:rPr>
+          <w:lang w:val="pt-PT"/>
+        </w:rPr>
+      </w:pPr>
+      <w:r>
+        <w:rPr>
+          <w:lang w:val="pt-PT"/>
+        </w:rPr>
+        <w:t xml:space="preserve">2.1 </w:t>
+      </w:r>
+      <w:proofErr w:type="spellStart"/>
+      <w:r>
+        <w:rPr>
+          <w:lang w:val="pt-PT"/>
+        </w:rPr>
+        <w:t>Prompt</w:t>
+      </w:r>
+      <w:proofErr w:type="spellEnd"/>
+      <w:r>
+        <w:rPr>
+          <w:lang w:val="pt-PT"/>
+        </w:rPr>
+        <w:t xml:space="preserve"> utilizado para realização da </w:t>
+      </w:r>
+      <w:proofErr w:type="spellStart"/>
+      <w:r>
+        <w:rPr>
+          <w:lang w:val="pt-PT"/>
+        </w:rPr>
+        <w:t>Issue</w:t>
+      </w:r>
+      <w:proofErr w:type="spellEnd"/>
+      <w:r>
+        <w:rPr>
+          <w:lang w:val="pt-PT"/>
+        </w:rPr>
+        <w:t xml:space="preserve"> (Semana 3.1)</w:t>
+      </w:r>
+    </w:p>
+    <w:p>
+      <w:pPr>
+        <w:rPr>
+          <w:lang w:val="pt-PT"/>
+        </w:rPr>
+      </w:pPr>
+      <w:r>
+        <w:rPr>
+          <w:lang w:val="pt-PT"/>
+        </w:rPr>
+        <w:t xml:space="preserve">Conforme solicitado pelo professor, segue abaixo o </w:t>
+      </w:r>
+      <w:proofErr w:type="spellStart"/>
+      <w:r>
+        <w:rPr>
+          <w:lang w:val="pt-PT"/>
+        </w:rPr>
+        <w:t>prompt</w:t>
+      </w:r>
+      <w:proofErr w:type="spellEnd"/>
+      <w:r>
+        <w:rPr>
+          <w:lang w:val="pt-PT"/>
+        </w:rPr>
+        <w:t xml:space="preserve"> literal utilizado para a construção da EDA completa desta etapa:</w:t>
+      </w:r>
+    </w:p>
+    <w:p>
+      <w:pPr>
+        <w:rPr>
+          <w:lang w:val="pt-PT"/>
+        </w:rPr>
+      </w:pPr>
+      <w:r>
+        <w:rPr>
+          <w:lang w:val="pt-PT"/>
+        </w:rPr>
+        <w:t xml:space="preserve">Atue como um Cientista de Dados Sênior especialista em análise exploratória, visualização de dados e </w:t>
+      </w:r>
+      <w:proofErr w:type="spellStart"/>
+      <w:r>
+        <w:rPr>
+          <w:lang w:val="pt-PT"/>
+        </w:rPr>
+        <w:t>storytelling</w:t>
+      </w:r>
+      <w:proofErr w:type="spellEnd"/>
+      <w:r>
+        <w:rPr>
+          <w:lang w:val="pt-PT"/>
+        </w:rPr>
+        <w:t xml:space="preserve">, utilizando </w:t>
+      </w:r>
+      <w:proofErr w:type="spellStart"/>
+      <w:r>
+        <w:rPr>
+          <w:lang w:val="pt-PT"/>
+        </w:rPr>
+        <w:t>Python</w:t>
+      </w:r>
+      <w:proofErr w:type="spellEnd"/>
+      <w:r>
+        <w:rPr>
+          <w:lang w:val="pt-PT"/>
+        </w:rPr>
+        <w:t xml:space="preserve">, Pandas, </w:t>
+      </w:r>
+      <w:proofErr w:type="spellStart"/>
+      <w:r>
+        <w:rPr>
+          <w:lang w:val="pt-PT"/>
+        </w:rPr>
+        <w:t>Matplotlib</w:t>
+      </w:r>
+      <w:proofErr w:type="spellEnd"/>
+      <w:r>
+        <w:rPr>
+          <w:lang w:val="pt-PT"/>
+        </w:rPr>
+        <w:t xml:space="preserve">, </w:t>
+      </w:r>
+      <w:proofErr w:type="spellStart"/>
+      <w:r>
+        <w:rPr>
+          <w:lang w:val="pt-PT"/>
+        </w:rPr>
+        <w:t>Seaborn</w:t>
+      </w:r>
+      <w:proofErr w:type="spellEnd"/>
+      <w:r>
+        <w:rPr>
+          <w:lang w:val="pt-PT"/>
+        </w:rPr>
+        <w:t xml:space="preserve"> e </w:t>
+      </w:r>
+      <w:proofErr w:type="spellStart"/>
+      <w:r>
+        <w:rPr>
+          <w:lang w:val="pt-PT"/>
+        </w:rPr>
+        <w:t>Plotly</w:t>
+      </w:r>
+      <w:proofErr w:type="spellEnd"/>
+      <w:r>
+        <w:rPr>
+          <w:lang w:val="pt-PT"/>
+        </w:rPr>
+        <w:t>.</w:t>
+      </w:r>
+    </w:p>
+    <w:p>
+      <w:pPr>
+        <w:rPr>
+          <w:lang w:val="pt-PT"/>
+        </w:rPr>
+      </w:pPr>
+      <w:r>
+        <w:rPr>
+          <w:lang w:val="pt-PT"/>
+        </w:rPr>
+        <w:t>Quero que você realize toda a EDA da Semana 3.1 com base no arquivo spotify_semana2_tratado.csv, seguindo rigorosamente as etapas abaixo:</w:t>
+      </w:r>
+    </w:p>
+    <w:p>
+      <w:pPr>
+        <w:rPr>
+          <w:lang w:val="pt-PT"/>
+        </w:rPr>
+      </w:pPr>
+      <w:r>
+        <w:rPr>
+          <w:lang w:val="pt-PT"/>
+        </w:rPr>
+        <w:lastRenderedPageBreak/>
+        <w:t xml:space="preserve">1. Carregamento e inspeção inicial do </w:t>
+      </w:r>
+      <w:proofErr w:type="spellStart"/>
+      <w:r>
+        <w:rPr>
+          <w:lang w:val="pt-PT"/>
+        </w:rPr>
+        <w:t>dataset</w:t>
+      </w:r>
+      <w:proofErr w:type="spellEnd"/>
+      <w:r>
+        <w:rPr>
+          <w:lang w:val="pt-PT"/>
+        </w:rPr>
+        <w:t xml:space="preserve"> (</w:t>
+      </w:r>
+      <w:proofErr w:type="spellStart"/>
+      <w:r>
+        <w:rPr>
+          <w:lang w:val="pt-PT"/>
+        </w:rPr>
+        <w:t>info</w:t>
+      </w:r>
+      <w:proofErr w:type="spellEnd"/>
+      <w:r>
+        <w:rPr>
+          <w:lang w:val="pt-PT"/>
+        </w:rPr>
+        <w:t xml:space="preserve">(), </w:t>
+      </w:r>
+      <w:proofErr w:type="spellStart"/>
+      <w:r>
+        <w:rPr>
+          <w:lang w:val="pt-PT"/>
+        </w:rPr>
+        <w:t>describe</w:t>
+      </w:r>
+      <w:proofErr w:type="spellEnd"/>
+      <w:r>
+        <w:rPr>
+          <w:lang w:val="pt-PT"/>
+        </w:rPr>
+        <w:t xml:space="preserve">(), </w:t>
+      </w:r>
+      <w:proofErr w:type="spellStart"/>
+      <w:r>
+        <w:rPr>
+          <w:lang w:val="pt-PT"/>
+        </w:rPr>
+        <w:t>head</w:t>
+      </w:r>
+      <w:proofErr w:type="spellEnd"/>
+      <w:r>
+        <w:rPr>
+          <w:lang w:val="pt-PT"/>
+        </w:rPr>
+        <w:t xml:space="preserve">(), </w:t>
+      </w:r>
+      <w:proofErr w:type="spellStart"/>
+      <w:r>
+        <w:rPr>
+          <w:lang w:val="pt-PT"/>
+        </w:rPr>
+        <w:t>tail</w:t>
+      </w:r>
+      <w:proofErr w:type="spellEnd"/>
+      <w:r>
+        <w:rPr>
+          <w:lang w:val="pt-PT"/>
+        </w:rPr>
+        <w:t>(), nulos, duplicatas, cardinalidades).</w:t>
+      </w:r>
+    </w:p>
+    <w:p>
+      <w:pPr>
+        <w:rPr>
+          <w:lang w:val="pt-PT"/>
+        </w:rPr>
+      </w:pPr>
+      <w:r>
+        <w:rPr>
+          <w:lang w:val="pt-PT"/>
+        </w:rPr>
+        <w:t xml:space="preserve">2. Criação das visualizações obrigatórias: histograma da popularidade, </w:t>
+      </w:r>
+      <w:proofErr w:type="spellStart"/>
+      <w:r>
+        <w:rPr>
+          <w:lang w:val="pt-PT"/>
+        </w:rPr>
+        <w:t>scatter</w:t>
+      </w:r>
+      <w:proofErr w:type="spellEnd"/>
+      <w:r>
+        <w:rPr>
+          <w:lang w:val="pt-PT"/>
+        </w:rPr>
+        <w:t xml:space="preserve"> duração × popularidade, lançamentos por ano e gráfico de barras por gênero.</w:t>
+      </w:r>
+    </w:p>
+    <w:p>
+      <w:pPr>
+        <w:rPr>
+          <w:lang w:val="pt-PT"/>
+        </w:rPr>
+      </w:pPr>
+      <w:r>
+        <w:rPr>
+          <w:lang w:val="pt-PT"/>
+        </w:rPr>
+        <w:t xml:space="preserve">3. Criação de visualizações avançadas: </w:t>
+      </w:r>
+      <w:proofErr w:type="spellStart"/>
+      <w:r>
+        <w:rPr>
+          <w:lang w:val="pt-PT"/>
+        </w:rPr>
+        <w:t>boxplot</w:t>
+      </w:r>
+      <w:proofErr w:type="spellEnd"/>
+      <w:r>
+        <w:rPr>
+          <w:lang w:val="pt-PT"/>
+        </w:rPr>
+        <w:t xml:space="preserve"> por gênero, top 20 artistas por popularidade média, artistas com maior número de faixas com popularidade zero e artistas com maior discrepância entre popularidade mínima e máxima.</w:t>
+      </w:r>
+    </w:p>
+    <w:p>
+      <w:pPr>
+        <w:rPr>
+          <w:lang w:val="pt-PT"/>
+        </w:rPr>
+      </w:pPr>
+      <w:r>
+        <w:rPr>
+          <w:lang w:val="pt-PT"/>
+        </w:rPr>
+        <w:t xml:space="preserve">4. Interpretação técnica detalhada para cada gráfico, descrevendo padrões, tendências, </w:t>
+      </w:r>
+      <w:proofErr w:type="spellStart"/>
+      <w:r>
+        <w:rPr>
+          <w:lang w:val="pt-PT"/>
+        </w:rPr>
+        <w:t>outliers</w:t>
+      </w:r>
+      <w:proofErr w:type="spellEnd"/>
+      <w:r>
+        <w:rPr>
+          <w:lang w:val="pt-PT"/>
+        </w:rPr>
+        <w:t xml:space="preserve">, hipóteses e relevância para o </w:t>
+      </w:r>
+      <w:proofErr w:type="spellStart"/>
+      <w:r>
+        <w:rPr>
+          <w:lang w:val="pt-PT"/>
+        </w:rPr>
+        <w:t>storytelling</w:t>
+      </w:r>
+      <w:proofErr w:type="spellEnd"/>
+      <w:r>
+        <w:rPr>
+          <w:lang w:val="pt-PT"/>
+        </w:rPr>
+        <w:t>.</w:t>
+      </w:r>
+    </w:p>
+    <w:p>
+      <w:pPr>
+        <w:rPr>
+          <w:lang w:val="pt-PT"/>
+        </w:rPr>
+      </w:pPr>
+      <w:r>
+        <w:rPr>
+          <w:lang w:val="pt-PT"/>
+        </w:rPr>
+        <w:t xml:space="preserve">5. Geração de uma célula </w:t>
+      </w:r>
+      <w:proofErr w:type="spellStart"/>
+      <w:r>
+        <w:rPr>
+          <w:lang w:val="pt-PT"/>
+        </w:rPr>
+        <w:t>Markdown</w:t>
+      </w:r>
+      <w:proofErr w:type="spellEnd"/>
+      <w:r>
+        <w:rPr>
+          <w:lang w:val="pt-PT"/>
+        </w:rPr>
+        <w:t xml:space="preserve"> consolidando a análise interpretativa com insights principais.</w:t>
+      </w:r>
+    </w:p>
+    <w:p>
+      <w:pPr>
+        <w:rPr>
+          <w:lang w:val="pt-PT"/>
+        </w:rPr>
+      </w:pPr>
+      <w:r>
+        <w:rPr>
+          <w:lang w:val="pt-PT"/>
+        </w:rPr>
+        <w:t>6. Criação de rotina final para exportar automaticamente todos os gráficos gerados na pasta /</w:t>
+      </w:r>
+      <w:proofErr w:type="spellStart"/>
+      <w:r>
+        <w:rPr>
+          <w:lang w:val="pt-PT"/>
+        </w:rPr>
+        <w:t>visuals</w:t>
+      </w:r>
+      <w:proofErr w:type="spellEnd"/>
+      <w:r>
+        <w:rPr>
+          <w:lang w:val="pt-PT"/>
+        </w:rPr>
+        <w:t xml:space="preserve">/, nomeando-os de maneira organizada e compatível com o </w:t>
+      </w:r>
+      <w:proofErr w:type="spellStart"/>
+      <w:r>
+        <w:rPr>
+          <w:lang w:val="pt-PT"/>
+        </w:rPr>
+        <w:t>dashboard</w:t>
+      </w:r>
+      <w:proofErr w:type="spellEnd"/>
+      <w:r>
+        <w:rPr>
+          <w:lang w:val="pt-PT"/>
+        </w:rPr>
+        <w:t xml:space="preserve"> da Semana 3.3.</w:t>
+      </w:r>
+    </w:p>
+    <w:p>
+      <w:pPr>
+        <w:pStyle w:val="Ttulo2"/>
+        <w:spacing w:before="360" w:after="360"/>
+        <w:rPr>
+          <w:lang w:val="pt-PT"/>
+        </w:rPr>
+      </w:pPr>
+      <w:r>
+        <w:rPr>
+          <w:lang w:val="pt-PT"/>
+        </w:rPr>
+        <w:t>2.2 Execução da Análise Exploratória dos Dados</w:t>
+      </w:r>
+    </w:p>
+    <w:p>
+      <w:pPr>
+        <w:rPr>
+          <w:lang w:val="pt-PT"/>
+        </w:rPr>
+      </w:pPr>
+      <w:r>
+        <w:rPr>
+          <w:lang w:val="pt-PT"/>
+        </w:rPr>
+        <w:t xml:space="preserve">A partir do </w:t>
+      </w:r>
+      <w:proofErr w:type="spellStart"/>
+      <w:r>
+        <w:rPr>
+          <w:lang w:val="pt-PT"/>
+        </w:rPr>
+        <w:t>prompt</w:t>
+      </w:r>
+      <w:proofErr w:type="spellEnd"/>
+      <w:r>
+        <w:rPr>
+          <w:lang w:val="pt-PT"/>
+        </w:rPr>
+        <w:t>, executou-se toda a EDA da Semana 3.1, composta pelas seguintes etapas:</w:t>
+      </w:r>
+    </w:p>
+    <w:p>
+      <w:pPr>
+        <w:rPr>
+          <w:lang w:val="pt-PT"/>
+        </w:rPr>
+      </w:pPr>
+      <w:r>
+        <w:rPr>
+          <w:lang w:val="pt-PT"/>
+        </w:rPr>
+        <w:t xml:space="preserve">a) Carregamento e inspeção do </w:t>
+      </w:r>
+      <w:proofErr w:type="spellStart"/>
+      <w:r>
+        <w:rPr>
+          <w:lang w:val="pt-PT"/>
+        </w:rPr>
+        <w:t>dataset</w:t>
+      </w:r>
+      <w:proofErr w:type="spellEnd"/>
+    </w:p>
+    <w:p>
+      <w:pPr>
+        <w:rPr>
+          <w:lang w:val="pt-PT"/>
+        </w:rPr>
+      </w:pPr>
+      <w:r>
+        <w:rPr>
+          <w:lang w:val="pt-PT"/>
+        </w:rPr>
+        <w:t xml:space="preserve">Uso de df.info(), </w:t>
+      </w:r>
+      <w:proofErr w:type="spellStart"/>
+      <w:r>
+        <w:rPr>
+          <w:lang w:val="pt-PT"/>
+        </w:rPr>
+        <w:t>df.describe</w:t>
+      </w:r>
+      <w:proofErr w:type="spellEnd"/>
+      <w:r>
+        <w:rPr>
+          <w:lang w:val="pt-PT"/>
+        </w:rPr>
+        <w:t xml:space="preserve">(), </w:t>
+      </w:r>
+      <w:proofErr w:type="spellStart"/>
+      <w:r>
+        <w:rPr>
+          <w:lang w:val="pt-PT"/>
+        </w:rPr>
+        <w:t>df.head</w:t>
+      </w:r>
+      <w:proofErr w:type="spellEnd"/>
+      <w:r>
+        <w:rPr>
+          <w:lang w:val="pt-PT"/>
+        </w:rPr>
+        <w:t xml:space="preserve">() e </w:t>
+      </w:r>
+      <w:proofErr w:type="spellStart"/>
+      <w:r>
+        <w:rPr>
+          <w:lang w:val="pt-PT"/>
+        </w:rPr>
+        <w:t>df.tail</w:t>
+      </w:r>
+      <w:proofErr w:type="spellEnd"/>
+      <w:r>
+        <w:rPr>
+          <w:lang w:val="pt-PT"/>
+        </w:rPr>
+        <w:t>();</w:t>
+      </w:r>
+    </w:p>
+    <w:p>
+      <w:pPr>
+        <w:rPr>
+          <w:lang w:val="pt-PT"/>
+        </w:rPr>
+      </w:pPr>
+      <w:r>
+        <w:rPr>
+          <w:lang w:val="pt-PT"/>
+        </w:rPr>
+        <w:t>Identificação de 1.458 faixas sem valores ausentes nem duplicidades;</w:t>
+      </w:r>
+    </w:p>
+    <w:p>
+      <w:pPr>
+        <w:rPr>
+          <w:lang w:val="pt-PT"/>
+        </w:rPr>
+      </w:pPr>
+      <w:r>
+        <w:rPr>
+          <w:lang w:val="pt-PT"/>
+        </w:rPr>
+        <w:t>Verificação de 17 gêneros, 801 artistas e faixa temporal entre 1952 e 2025.</w:t>
+      </w:r>
+    </w:p>
+    <w:p>
+      <w:pPr>
+        <w:rPr>
+          <w:lang w:val="pt-PT"/>
+        </w:rPr>
+      </w:pPr>
+      <w:r>
+        <w:rPr>
+          <w:lang w:val="pt-PT"/>
+        </w:rPr>
+        <w:t>b) Visualizações obrigatórias</w:t>
+      </w:r>
+    </w:p>
+    <w:p>
+      <w:pPr>
+        <w:rPr>
+          <w:lang w:val="pt-PT"/>
+        </w:rPr>
+      </w:pPr>
+      <w:r>
+        <w:rPr>
+          <w:lang w:val="pt-PT"/>
+        </w:rPr>
+        <w:t>Foram construídos:</w:t>
+      </w:r>
+    </w:p>
+    <w:p>
+      <w:pPr>
+        <w:rPr>
+          <w:lang w:val="pt-PT"/>
+        </w:rPr>
+      </w:pPr>
+      <w:r>
+        <w:rPr>
+          <w:lang w:val="pt-PT"/>
+        </w:rPr>
+        <w:t>Histograma da popularidade (com e sem popularidade zero);</w:t>
+      </w:r>
+    </w:p>
+    <w:p>
+      <w:pPr>
+        <w:rPr>
+          <w:lang w:val="pt-PT"/>
+        </w:rPr>
+      </w:pPr>
+      <w:proofErr w:type="spellStart"/>
+      <w:r>
+        <w:rPr>
+          <w:lang w:val="pt-PT"/>
+        </w:rPr>
+        <w:t>Scatterplot</w:t>
+      </w:r>
+      <w:proofErr w:type="spellEnd"/>
+      <w:r>
+        <w:rPr>
+          <w:lang w:val="pt-PT"/>
+        </w:rPr>
+        <w:t xml:space="preserve"> duração × popularidade, diferenciando faixas zero;</w:t>
+      </w:r>
+    </w:p>
+    <w:p>
+      <w:pPr>
+        <w:rPr>
+          <w:lang w:val="pt-PT"/>
+        </w:rPr>
+      </w:pPr>
+      <w:r>
+        <w:rPr>
+          <w:lang w:val="pt-PT"/>
+        </w:rPr>
+        <w:t>Distribuição de lançamentos por ano, exibindo crescimento exponencial pós-2010;</w:t>
+      </w:r>
+    </w:p>
+    <w:p>
+      <w:pPr>
+        <w:rPr>
+          <w:lang w:val="pt-PT"/>
+        </w:rPr>
+      </w:pPr>
+      <w:r>
+        <w:rPr>
+          <w:lang w:val="pt-PT"/>
+        </w:rPr>
+        <w:t>Gráfico de barras por gênero, avaliando representatividade e popularidade média.</w:t>
+      </w:r>
+    </w:p>
+    <w:p>
+      <w:pPr>
+        <w:rPr>
+          <w:lang w:val="pt-PT"/>
+        </w:rPr>
+      </w:pPr>
+      <w:r>
+        <w:rPr>
+          <w:lang w:val="pt-PT"/>
+        </w:rPr>
+        <w:t>c) Visualizações avançadas</w:t>
+      </w:r>
+    </w:p>
+    <w:p>
+      <w:pPr>
+        <w:rPr>
+          <w:lang w:val="pt-PT"/>
+        </w:rPr>
+      </w:pPr>
+      <w:r>
+        <w:rPr>
+          <w:lang w:val="pt-PT"/>
+        </w:rPr>
+        <w:t>Para enriquecer a análise, foram incluídos gráficos adicionais:</w:t>
+      </w:r>
+    </w:p>
+    <w:p>
+      <w:pPr>
+        <w:rPr>
+          <w:lang w:val="pt-PT"/>
+        </w:rPr>
+      </w:pPr>
+      <w:proofErr w:type="spellStart"/>
+      <w:r>
+        <w:rPr>
+          <w:lang w:val="pt-PT"/>
+        </w:rPr>
+        <w:t>Boxplot</w:t>
+      </w:r>
+      <w:proofErr w:type="spellEnd"/>
+      <w:r>
+        <w:rPr>
+          <w:lang w:val="pt-PT"/>
+        </w:rPr>
+        <w:t xml:space="preserve"> da popularidade por gênero (variabilidade e consistência);</w:t>
+      </w:r>
+    </w:p>
+    <w:p>
+      <w:pPr>
+        <w:rPr>
+          <w:lang w:val="pt-PT"/>
+        </w:rPr>
+      </w:pPr>
+      <w:r>
+        <w:rPr>
+          <w:lang w:val="pt-PT"/>
+        </w:rPr>
+        <w:lastRenderedPageBreak/>
+        <w:t>Top 20 artistas por popularidade média;</w:t>
+      </w:r>
+    </w:p>
+    <w:p>
+      <w:pPr>
+        <w:rPr>
+          <w:lang w:val="pt-PT"/>
+        </w:rPr>
+      </w:pPr>
+      <w:r>
+        <w:rPr>
+          <w:lang w:val="pt-PT"/>
+        </w:rPr>
+        <w:t>Top 20 artistas com maior número de faixas de popularidade zero;</w:t>
+      </w:r>
+    </w:p>
+    <w:p>
+      <w:pPr>
+        <w:rPr>
+          <w:lang w:val="pt-PT"/>
+        </w:rPr>
+      </w:pPr>
+      <w:r>
+        <w:rPr>
+          <w:lang w:val="pt-PT"/>
+        </w:rPr>
+        <w:t>Artistas com maior discrepância de popularidade (</w:t>
+      </w:r>
+      <w:proofErr w:type="spellStart"/>
+      <w:r>
+        <w:rPr>
+          <w:lang w:val="pt-PT"/>
+        </w:rPr>
+        <w:t>máx</w:t>
+      </w:r>
+      <w:proofErr w:type="spellEnd"/>
+      <w:r>
+        <w:rPr>
+          <w:lang w:val="pt-PT"/>
+        </w:rPr>
+        <w:t xml:space="preserve"> − </w:t>
+      </w:r>
+      <w:proofErr w:type="spellStart"/>
+      <w:r>
+        <w:rPr>
+          <w:lang w:val="pt-PT"/>
+        </w:rPr>
+        <w:t>mín</w:t>
+      </w:r>
+      <w:proofErr w:type="spellEnd"/>
+      <w:r>
+        <w:rPr>
+          <w:lang w:val="pt-PT"/>
+        </w:rPr>
+        <w:t>).</w:t>
+      </w:r>
+    </w:p>
+    <w:p>
+      <w:pPr>
+        <w:rPr>
+          <w:lang w:val="pt-PT"/>
+        </w:rPr>
+      </w:pPr>
+      <w:r>
+        <w:rPr>
+          <w:lang w:val="pt-PT"/>
+        </w:rPr>
+        <w:t xml:space="preserve">Cada visualização foi acompanhada de análise narrativa detalhada, discutindo padrões, </w:t>
+      </w:r>
+      <w:proofErr w:type="spellStart"/>
+      <w:r>
+        <w:rPr>
+          <w:lang w:val="pt-PT"/>
+        </w:rPr>
+        <w:t>outliers</w:t>
+      </w:r>
+      <w:proofErr w:type="spellEnd"/>
+      <w:r>
+        <w:rPr>
+          <w:lang w:val="pt-PT"/>
+        </w:rPr>
+        <w:t xml:space="preserve">, volatilidade artística e implicações para o </w:t>
+      </w:r>
+      <w:proofErr w:type="spellStart"/>
+      <w:r>
+        <w:rPr>
+          <w:lang w:val="pt-PT"/>
+        </w:rPr>
+        <w:t>storytelling</w:t>
+      </w:r>
+      <w:proofErr w:type="spellEnd"/>
+      <w:r>
+        <w:rPr>
+          <w:lang w:val="pt-PT"/>
+        </w:rPr>
+        <w:t>.</w:t>
+      </w:r>
+    </w:p>
+    <w:p>
+      <w:pPr>
+        <w:rPr>
+          <w:lang w:val="pt-PT"/>
+        </w:rPr>
+      </w:pPr>
+      <w:r>
+        <w:rPr>
+          <w:lang w:val="pt-PT"/>
+        </w:rPr>
+        <w:t>d) Consolidação da EDA</w:t>
+      </w:r>
+    </w:p>
+    <w:p>
+      <w:pPr>
+        <w:rPr>
+          <w:lang w:val="pt-PT"/>
+        </w:rPr>
+      </w:pPr>
+      <w:r>
+        <w:rPr>
+          <w:lang w:val="pt-PT"/>
+        </w:rPr>
+        <w:t xml:space="preserve">A análise interpretativa foi reunida em uma célula </w:t>
+      </w:r>
+      <w:proofErr w:type="spellStart"/>
+      <w:r>
+        <w:rPr>
+          <w:lang w:val="pt-PT"/>
+        </w:rPr>
+        <w:t>Markdown</w:t>
+      </w:r>
+      <w:proofErr w:type="spellEnd"/>
+      <w:r>
+        <w:rPr>
+          <w:lang w:val="pt-PT"/>
+        </w:rPr>
+        <w:t xml:space="preserve"> (Célula 23), contendo:</w:t>
+      </w:r>
+    </w:p>
+    <w:p>
+      <w:pPr>
+        <w:rPr>
+          <w:lang w:val="pt-PT"/>
+        </w:rPr>
+      </w:pPr>
+      <w:r>
+        <w:rPr>
+          <w:lang w:val="pt-PT"/>
+        </w:rPr>
+        <w:t>descrição técnica,</w:t>
+      </w:r>
+    </w:p>
+    <w:p>
+      <w:pPr>
+        <w:rPr>
+          <w:lang w:val="pt-PT"/>
+        </w:rPr>
+      </w:pPr>
+      <w:r>
+        <w:rPr>
+          <w:lang w:val="pt-PT"/>
+        </w:rPr>
+        <w:t>insights culturais e mercadológicos,</w:t>
+      </w:r>
+    </w:p>
+    <w:p>
+      <w:pPr>
+        <w:rPr>
+          <w:lang w:val="pt-PT"/>
+        </w:rPr>
+      </w:pPr>
+      <w:r>
+        <w:rPr>
+          <w:lang w:val="pt-PT"/>
+        </w:rPr>
+        <w:t>impacto para fases posteriores,</w:t>
+      </w:r>
+    </w:p>
+    <w:p>
+      <w:pPr>
+        <w:rPr>
+          <w:lang w:val="pt-PT"/>
+        </w:rPr>
+      </w:pPr>
+      <w:r>
+        <w:rPr>
+          <w:lang w:val="pt-PT"/>
+        </w:rPr>
+        <w:t>conclusões estruturadas.</w:t>
+      </w:r>
+    </w:p>
+    <w:p>
+      <w:pPr>
+        <w:rPr>
+          <w:lang w:val="pt-PT"/>
+        </w:rPr>
+      </w:pPr>
+      <w:r>
+        <w:rPr>
+          <w:lang w:val="pt-PT"/>
+        </w:rPr>
+        <w:t>e) Exportação automatizada dos gráficos</w:t>
+      </w:r>
+    </w:p>
+    <w:p>
+      <w:pPr>
+        <w:rPr>
+          <w:lang w:val="pt-PT"/>
+        </w:rPr>
+      </w:pPr>
+      <w:r>
+        <w:rPr>
+          <w:lang w:val="pt-PT"/>
+        </w:rPr>
+        <w:t>Uma rotina profissional (Célula 24) foi implementada para:</w:t>
+      </w:r>
+    </w:p>
+    <w:p>
+      <w:pPr>
+        <w:rPr>
+          <w:lang w:val="pt-PT"/>
+        </w:rPr>
+      </w:pPr>
+      <w:r>
+        <w:rPr>
+          <w:lang w:val="pt-PT"/>
+        </w:rPr>
+        <w:t>identificar todas as figuras geradas,</w:t>
+      </w:r>
+    </w:p>
+    <w:p>
+      <w:pPr>
+        <w:rPr>
+          <w:lang w:val="pt-PT"/>
+        </w:rPr>
+      </w:pPr>
+      <w:r>
+        <w:rPr>
+          <w:lang w:val="pt-PT"/>
+        </w:rPr>
+        <w:t>classificá-las por categoria,</w:t>
+      </w:r>
+    </w:p>
+    <w:p>
+      <w:pPr>
+        <w:rPr>
+          <w:lang w:val="pt-PT"/>
+        </w:rPr>
+      </w:pPr>
+      <w:r>
+        <w:rPr>
+          <w:lang w:val="pt-PT"/>
+        </w:rPr>
+        <w:t>salvá-las em /</w:t>
+      </w:r>
+      <w:proofErr w:type="spellStart"/>
+      <w:r>
+        <w:rPr>
+          <w:lang w:val="pt-PT"/>
+        </w:rPr>
+        <w:t>visuals</w:t>
+      </w:r>
+      <w:proofErr w:type="spellEnd"/>
+      <w:r>
+        <w:rPr>
+          <w:lang w:val="pt-PT"/>
+        </w:rPr>
+        <w:t>/,</w:t>
+      </w:r>
+    </w:p>
+    <w:p>
+      <w:pPr>
+        <w:rPr>
+          <w:lang w:val="pt-PT"/>
+        </w:rPr>
+      </w:pPr>
+      <w:r>
+        <w:rPr>
+          <w:lang w:val="pt-PT"/>
+        </w:rPr>
+        <w:t>nomeá-las de modo descritivo,</w:t>
+      </w:r>
+    </w:p>
+    <w:p>
+      <w:pPr>
+        <w:rPr>
+          <w:lang w:val="pt-PT"/>
+        </w:rPr>
+      </w:pPr>
+      <w:r>
+        <w:rPr>
+          <w:lang w:val="pt-PT"/>
+        </w:rPr>
+        <w:t>organizá-las em subpastas (</w:t>
+      </w:r>
+      <w:proofErr w:type="spellStart"/>
+      <w:r>
+        <w:rPr>
+          <w:lang w:val="pt-PT"/>
+        </w:rPr>
+        <w:t>plots</w:t>
+      </w:r>
+      <w:proofErr w:type="spellEnd"/>
+      <w:r>
+        <w:rPr>
+          <w:lang w:val="pt-PT"/>
+        </w:rPr>
+        <w:t xml:space="preserve">, </w:t>
+      </w:r>
+      <w:proofErr w:type="spellStart"/>
+      <w:r>
+        <w:rPr>
+          <w:lang w:val="pt-PT"/>
+        </w:rPr>
+        <w:t>boxplots</w:t>
+      </w:r>
+      <w:proofErr w:type="spellEnd"/>
+      <w:r>
+        <w:rPr>
+          <w:lang w:val="pt-PT"/>
+        </w:rPr>
+        <w:t xml:space="preserve">, </w:t>
+      </w:r>
+      <w:proofErr w:type="spellStart"/>
+      <w:r>
+        <w:rPr>
+          <w:lang w:val="pt-PT"/>
+        </w:rPr>
+        <w:t>faixas_zero</w:t>
+      </w:r>
+      <w:proofErr w:type="spellEnd"/>
+      <w:r>
+        <w:rPr>
+          <w:lang w:val="pt-PT"/>
+        </w:rPr>
+        <w:t xml:space="preserve">, </w:t>
+      </w:r>
+      <w:proofErr w:type="spellStart"/>
+      <w:r>
+        <w:rPr>
+          <w:lang w:val="pt-PT"/>
+        </w:rPr>
+        <w:t>discrepancias</w:t>
+      </w:r>
+      <w:proofErr w:type="spellEnd"/>
+      <w:r>
+        <w:rPr>
+          <w:lang w:val="pt-PT"/>
+        </w:rPr>
+        <w:t xml:space="preserve">, </w:t>
+      </w:r>
+      <w:proofErr w:type="spellStart"/>
+      <w:r>
+        <w:rPr>
+          <w:lang w:val="pt-PT"/>
+        </w:rPr>
+        <w:t>top_artistas</w:t>
+      </w:r>
+      <w:proofErr w:type="spellEnd"/>
+      <w:r>
+        <w:rPr>
+          <w:lang w:val="pt-PT"/>
+        </w:rPr>
+        <w:t>).</w:t>
+      </w:r>
+    </w:p>
+    <w:p>
+      <w:pPr>
+        <w:pStyle w:val="Ttulo1"/>
+        <w:rPr>
+          <w:lang w:val="pt-PT"/>
+        </w:rPr>
+      </w:pPr>
+      <w:r>
+        <w:rPr>
+          <w:lang w:val="pt-PT"/>
+        </w:rPr>
+        <w:t>3 RESULTADOS</w:t>
+      </w:r>
+    </w:p>
+    <w:p>
+      <w:pPr>
+        <w:rPr>
+          <w:lang w:val="pt-PT"/>
+        </w:rPr>
+      </w:pPr>
+      <w:r>
+        <w:rPr>
+          <w:lang w:val="pt-PT"/>
+        </w:rPr>
+        <w:t>Os principais achados da EDA incluem:</w:t>
+      </w:r>
+    </w:p>
+    <w:p>
+      <w:pPr>
+        <w:rPr>
+          <w:lang w:val="pt-PT"/>
+        </w:rPr>
+      </w:pPr>
+      <w:r>
+        <w:rPr>
+          <w:lang w:val="pt-PT"/>
+        </w:rPr>
+        <w:t xml:space="preserve">Distribuição </w:t>
+      </w:r>
+      <w:proofErr w:type="spellStart"/>
+      <w:r>
+        <w:rPr>
+          <w:lang w:val="pt-PT"/>
+        </w:rPr>
+        <w:t>bimodal</w:t>
+      </w:r>
+      <w:proofErr w:type="spellEnd"/>
+      <w:r>
+        <w:rPr>
+          <w:lang w:val="pt-PT"/>
+        </w:rPr>
+        <w:t xml:space="preserve"> da popularidade, com grande concentração de faixas zero.</w:t>
+      </w:r>
+    </w:p>
+    <w:p>
+      <w:pPr>
+        <w:rPr>
+          <w:lang w:val="pt-PT"/>
+        </w:rPr>
+      </w:pPr>
+      <w:r>
+        <w:rPr>
+          <w:lang w:val="pt-PT"/>
+        </w:rPr>
+        <w:t xml:space="preserve">Domínio dos gêneros </w:t>
+      </w:r>
+      <w:proofErr w:type="spellStart"/>
+      <w:r>
+        <w:rPr>
+          <w:lang w:val="pt-PT"/>
+        </w:rPr>
+        <w:t>Latin</w:t>
+      </w:r>
+      <w:proofErr w:type="spellEnd"/>
+      <w:r>
+        <w:rPr>
+          <w:lang w:val="pt-PT"/>
+        </w:rPr>
+        <w:t>, Pop e Indie na popularidade média.</w:t>
+      </w:r>
+    </w:p>
+    <w:p>
+      <w:pPr>
+        <w:rPr>
+          <w:lang w:val="pt-PT"/>
+        </w:rPr>
+      </w:pPr>
+      <w:r>
+        <w:rPr>
+          <w:lang w:val="pt-PT"/>
+        </w:rPr>
+        <w:t>Padrões temporais revelando aumento significativo no volume de lançamentos após 2010.</w:t>
+      </w:r>
+    </w:p>
+    <w:p>
+      <w:pPr>
+        <w:rPr>
+          <w:lang w:val="pt-PT"/>
+        </w:rPr>
+      </w:pPr>
+      <w:r>
+        <w:rPr>
+          <w:lang w:val="pt-PT"/>
+        </w:rPr>
+        <w:t xml:space="preserve">Artistas com alta consistência (RAYE, Olivia Dean, Radiohead) e outros com elevada volatilidade (Calvin </w:t>
+      </w:r>
+      <w:proofErr w:type="spellStart"/>
+      <w:r>
+        <w:rPr>
+          <w:lang w:val="pt-PT"/>
+        </w:rPr>
+        <w:t>Harris</w:t>
+      </w:r>
+      <w:proofErr w:type="spellEnd"/>
+      <w:r>
+        <w:rPr>
+          <w:lang w:val="pt-PT"/>
+        </w:rPr>
+        <w:t xml:space="preserve">, Taylor </w:t>
+      </w:r>
+      <w:proofErr w:type="spellStart"/>
+      <w:r>
+        <w:rPr>
+          <w:lang w:val="pt-PT"/>
+        </w:rPr>
+        <w:t>Swift</w:t>
+      </w:r>
+      <w:proofErr w:type="spellEnd"/>
+      <w:r>
+        <w:rPr>
+          <w:lang w:val="pt-PT"/>
+        </w:rPr>
+        <w:t>, David Guetta).</w:t>
+      </w:r>
+    </w:p>
+    <w:p>
+      <w:pPr>
+        <w:rPr>
+          <w:lang w:val="pt-PT"/>
+        </w:rPr>
+      </w:pPr>
+      <w:r>
+        <w:rPr>
+          <w:lang w:val="pt-PT"/>
+        </w:rPr>
+        <w:t>Identificação de artistas com muitos registros sem alcance (faixas zero), úteis para filtragens posteriores.</w:t>
+      </w:r>
+    </w:p>
+    <w:p>
+      <w:pPr>
+        <w:rPr>
+          <w:lang w:val="pt-PT"/>
+        </w:rPr>
+      </w:pPr>
+      <w:r>
+        <w:rPr>
+          <w:lang w:val="pt-PT"/>
+        </w:rPr>
+        <w:lastRenderedPageBreak/>
+        <w:t xml:space="preserve">Esses insights alimentam diretamente a próxima </w:t>
+      </w:r>
+      <w:proofErr w:type="spellStart"/>
+      <w:r>
+        <w:rPr>
+          <w:lang w:val="pt-PT"/>
+        </w:rPr>
+        <w:t>issue</w:t>
+      </w:r>
+      <w:proofErr w:type="spellEnd"/>
+      <w:r>
+        <w:rPr>
+          <w:lang w:val="pt-PT"/>
+        </w:rPr>
+        <w:t xml:space="preserve">: Semana 3.3 — </w:t>
+      </w:r>
+      <w:proofErr w:type="spellStart"/>
+      <w:r>
+        <w:rPr>
+          <w:lang w:val="pt-PT"/>
+        </w:rPr>
+        <w:t>Storytelling</w:t>
+      </w:r>
+      <w:proofErr w:type="spellEnd"/>
+      <w:r>
+        <w:rPr>
+          <w:lang w:val="pt-PT"/>
+        </w:rPr>
+        <w:t xml:space="preserve"> &amp; Protótipo de </w:t>
+      </w:r>
+      <w:proofErr w:type="spellStart"/>
+      <w:r>
+        <w:rPr>
+          <w:lang w:val="pt-PT"/>
+        </w:rPr>
+        <w:t>Dashboard</w:t>
+      </w:r>
+      <w:proofErr w:type="spellEnd"/>
+      <w:r>
+        <w:rPr>
+          <w:lang w:val="pt-PT"/>
+        </w:rPr>
+        <w:t>.</w:t>
+      </w:r>
+    </w:p>
+    <w:p>
+      <w:pPr>
+        <w:pStyle w:val="Ttulo1"/>
+        <w:rPr>
+          <w:lang w:val="pt-PT"/>
+        </w:rPr>
+      </w:pPr>
+      <w:r>
+        <w:rPr>
+          <w:lang w:val="pt-PT"/>
+        </w:rPr>
+        <w:t>4 CONSIDERAÇÕES FINAIS</w:t>
+      </w:r>
+    </w:p>
+    <w:p>
+      <w:pPr>
+        <w:rPr>
+          <w:lang w:val="pt-PT"/>
+        </w:rPr>
+      </w:pPr>
+      <w:r>
+        <w:rPr>
+          <w:lang w:val="pt-PT"/>
+        </w:rPr>
+        <w:t xml:space="preserve">A primeira </w:t>
+      </w:r>
+      <w:proofErr w:type="spellStart"/>
+      <w:r>
+        <w:rPr>
+          <w:lang w:val="pt-PT"/>
+        </w:rPr>
+        <w:t>issue</w:t>
+      </w:r>
+      <w:proofErr w:type="spellEnd"/>
+      <w:r>
+        <w:rPr>
+          <w:lang w:val="pt-PT"/>
+        </w:rPr>
+        <w:t xml:space="preserve"> da Semana 3 atingiu integralmente seus objetivos. Foram construídas visualizações robustas, análises interpretativas detalhadas e uma consolidação em </w:t>
+      </w:r>
+      <w:proofErr w:type="spellStart"/>
+      <w:r>
+        <w:rPr>
+          <w:lang w:val="pt-PT"/>
+        </w:rPr>
+        <w:t>Markdown</w:t>
+      </w:r>
+      <w:proofErr w:type="spellEnd"/>
+      <w:r>
+        <w:rPr>
+          <w:lang w:val="pt-PT"/>
+        </w:rPr>
+        <w:t xml:space="preserve">, além da exportação automatizada das figuras. A profundidade da EDA permite iniciar a fase seguinte com compreensão clara dos padrões musicais, facilitando a elaboração de narrativas analíticas e a construção do </w:t>
+      </w:r>
+      <w:proofErr w:type="spellStart"/>
+      <w:r>
+        <w:rPr>
+          <w:lang w:val="pt-PT"/>
+        </w:rPr>
+        <w:t>dashboard</w:t>
+      </w:r>
+      <w:proofErr w:type="spellEnd"/>
+      <w:r>
+        <w:rPr>
+          <w:lang w:val="pt-PT"/>
+        </w:rPr>
+        <w:t>.</w:t>
+      </w:r>
+    </w:p>
+    <w:p>
+      <w:pPr>
+        <w:rPr>
+          <w:lang w:val="pt-PT"/>
+        </w:rPr>
+      </w:pPr>
+      <w:r>
+        <w:rPr>
+          <w:lang w:val="pt-PT"/>
+        </w:rPr>
+        <w:t xml:space="preserve">A próxima </w:t>
+      </w:r>
+      <w:proofErr w:type="spellStart"/>
+      <w:r>
+        <w:rPr>
+          <w:lang w:val="pt-PT"/>
+        </w:rPr>
+        <w:t>issue</w:t>
+      </w:r>
+      <w:proofErr w:type="spellEnd"/>
+      <w:r>
+        <w:rPr>
+          <w:lang w:val="pt-PT"/>
+        </w:rPr>
+        <w:t xml:space="preserve"> (3.3) será responsável por transformar esses resultados em </w:t>
+      </w:r>
+      <w:proofErr w:type="spellStart"/>
+      <w:r>
+        <w:rPr>
+          <w:lang w:val="pt-PT"/>
+        </w:rPr>
+        <w:t>storytelling</w:t>
+      </w:r>
+      <w:proofErr w:type="spellEnd"/>
+      <w:r>
+        <w:rPr>
+          <w:lang w:val="pt-PT"/>
+        </w:rPr>
+        <w:t xml:space="preserve"> interativo, concluindo a </w:t>
+      </w:r>
+      <w:proofErr w:type="spellStart"/>
+      <w:r>
+        <w:rPr>
+          <w:lang w:val="pt-PT"/>
+        </w:rPr>
+        <w:t>milestone</w:t>
+      </w:r>
+      <w:proofErr w:type="spellEnd"/>
+      <w:r>
+        <w:rPr>
+          <w:lang w:val="pt-PT"/>
+        </w:rPr>
+        <w:t xml:space="preserve"> da Semana 3.</w:t>
       </w:r>
     </w:p>
     <w:sectPr>
@@ -5354,6 +6906,7 @@
   <w:style w:type="character" w:default="1" w:styleId="Fontepargpadro">
     <w:name w:val="Default Paragraph Font"/>
     <w:uiPriority w:val="1"/>
+    <w:semiHidden/>
     <w:unhideWhenUsed/>
   </w:style>
   <w:style w:type="table" w:default="1" w:styleId="Tabelanormal">

</xml_diff>

<commit_message>
docs: cria o relatório da issue 2 da semana 3
</commit_message>
<xml_diff>
--- a/docs/Relatório Técnico Completo.docx
+++ b/docs/Relatório Técnico Completo.docx
@@ -452,10 +452,12 @@
         <w:t xml:space="preserve">from </w:t>
       </w:r>
       <w:proofErr w:type="spellStart"/>
+      <w:proofErr w:type="gramStart"/>
       <w:r>
         <w:t>google.colab</w:t>
       </w:r>
       <w:proofErr w:type="spellEnd"/>
+      <w:proofErr w:type="gramEnd"/>
       <w:r>
         <w:t xml:space="preserve"> import drive</w:t>
       </w:r>
@@ -465,10 +467,12 @@
         <w:t xml:space="preserve"> </w:t>
       </w:r>
       <w:proofErr w:type="spellStart"/>
+      <w:proofErr w:type="gramStart"/>
       <w:r>
         <w:t>drive.mount</w:t>
       </w:r>
       <w:proofErr w:type="spellEnd"/>
+      <w:proofErr w:type="gramEnd"/>
       <w:r>
         <w:t>('/content/drive')</w:t>
       </w:r>
@@ -486,12 +490,25 @@
         <w:t xml:space="preserve">: </w:t>
       </w:r>
       <w:proofErr w:type="spellStart"/>
-      <w:r>
-        <w:t>drive.flush_and_unmount</w:t>
-      </w:r>
-      <w:proofErr w:type="spellEnd"/>
-      <w:r>
-        <w:t>()</w:t>
+      <w:proofErr w:type="gramStart"/>
+      <w:r>
+        <w:t>drive.flush</w:t>
+      </w:r>
+      <w:proofErr w:type="gramEnd"/>
+      <w:r>
+        <w:t>_and_</w:t>
+      </w:r>
+      <w:proofErr w:type="gramStart"/>
+      <w:r>
+        <w:t>unmount</w:t>
+      </w:r>
+      <w:proofErr w:type="spellEnd"/>
+      <w:r>
+        <w:t>(</w:t>
+      </w:r>
+      <w:proofErr w:type="gramEnd"/>
+      <w:r>
+        <w:t>)</w:t>
       </w:r>
     </w:p>
     <w:p>
@@ -1033,8 +1050,13 @@
       </w:r>
     </w:p>
     <w:p>
-      <w:r>
-        <w:t>!pip install -q pandas==2.2.1 seaborn==0.13.2 matplotlib==3.8.4</w:t>
+      <w:proofErr w:type="gramStart"/>
+      <w:r>
+        <w:t>!pip</w:t>
+      </w:r>
+      <w:proofErr w:type="gramEnd"/>
+      <w:r>
+        <w:t xml:space="preserve"> install -q pandas==2.2.1 seaborn==0.13.2 matplotlib==3.8.4</w:t>
       </w:r>
     </w:p>
     <w:p>
@@ -3853,7 +3875,21 @@
         <w:rPr>
           <w:lang w:val="pt-BR"/>
         </w:rPr>
-        <w:t>#6 Coleta de dados musicais (gêneros e playlists)</w:t>
+        <w:t xml:space="preserve">#6 Coleta de dados musicais (gêneros e </w:t>
+      </w:r>
+      <w:proofErr w:type="gramStart"/>
+      <w:r>
+        <w:rPr>
+          <w:lang w:val="pt-BR"/>
+        </w:rPr>
+        <w:t>playlists</w:t>
+      </w:r>
+      <w:proofErr w:type="gramEnd"/>
+      <w:r>
+        <w:rPr>
+          <w:lang w:val="pt-BR"/>
+        </w:rPr>
+        <w:t>)</w:t>
       </w:r>
     </w:p>
     <w:p>
@@ -4302,19 +4338,7 @@
         <w:pStyle w:val="Identificao"/>
       </w:pPr>
       <w:r>
-        <w:t xml:space="preserve">Relatório Técnico – Semana </w:t>
-      </w:r>
-      <w:r>
-        <w:t>3</w:t>
-      </w:r>
-      <w:r>
-        <w:t xml:space="preserve"> (</w:t>
-      </w:r>
-      <w:r>
-        <w:t>7 de novembro</w:t>
-      </w:r>
-      <w:r>
-        <w:t xml:space="preserve"> de 2025)</w:t>
+        <w:t>Relatório Técnico – Semana 3 (7 de novembro de 2025)</w:t>
       </w:r>
     </w:p>
     <w:p>
@@ -4360,8 +4384,14 @@
     <w:p>
       <w:pPr>
         <w:pStyle w:val="Ttulo1"/>
-      </w:pPr>
-      <w:r>
+        <w:rPr>
+          <w:lang w:val="pt-PT"/>
+        </w:rPr>
+      </w:pPr>
+      <w:r>
+        <w:rPr>
+          <w:lang w:val="pt-PT"/>
+        </w:rPr>
         <w:t>1 Introdução</w:t>
       </w:r>
     </w:p>
@@ -5804,7 +5834,21 @@
         <w:rPr>
           <w:lang w:val="pt-PT"/>
         </w:rPr>
-        <w:t>Identificação de artistas com muitos registros sem alcance (faixas zero), úteis para filtragens posteriores.</w:t>
+        <w:t xml:space="preserve">Identificação de artistas com muitos </w:t>
+      </w:r>
+      <w:proofErr w:type="gramStart"/>
+      <w:r>
+        <w:rPr>
+          <w:lang w:val="pt-PT"/>
+        </w:rPr>
+        <w:t>registros</w:t>
+      </w:r>
+      <w:proofErr w:type="gramEnd"/>
+      <w:r>
+        <w:rPr>
+          <w:lang w:val="pt-PT"/>
+        </w:rPr>
+        <w:t xml:space="preserve"> sem alcance (faixas zero), úteis para filtragens posteriores.</w:t>
       </w:r>
     </w:p>
     <w:p>
@@ -5937,6 +5981,12 @@
         <w:rPr>
           <w:lang w:val="pt-PT"/>
         </w:rPr>
+        <w:sectPr>
+          <w:pgSz w:w="12240" w:h="15840" w:code="1"/>
+          <w:pgMar w:top="1701" w:right="1134" w:bottom="1134" w:left="1701" w:header="1134" w:footer="1134" w:gutter="0"/>
+          <w:cols w:space="720"/>
+          <w:docGrid w:linePitch="360"/>
+        </w:sectPr>
       </w:pPr>
       <w:r>
         <w:rPr>
@@ -5985,6 +6035,1971 @@
           <w:lang w:val="pt-PT"/>
         </w:rPr>
         <w:t xml:space="preserve"> da Semana 3.</w:t>
+      </w:r>
+    </w:p>
+    <w:p>
+      <w:pPr>
+        <w:pStyle w:val="Identificao"/>
+      </w:pPr>
+      <w:r>
+        <w:lastRenderedPageBreak/>
+        <w:t>FAC SENAC DF – Curso de Ciência de Dados</w:t>
+      </w:r>
+    </w:p>
+    <w:p>
+      <w:pPr>
+        <w:pStyle w:val="Identificao"/>
+      </w:pPr>
+      <w:r>
+        <w:t>Projeto Interdisciplinar: Análise de Dados com Python, IA e Engenharia de Prompt</w:t>
+      </w:r>
+    </w:p>
+    <w:p>
+      <w:pPr>
+        <w:pStyle w:val="Identificao"/>
+      </w:pPr>
+      <w:r>
+        <w:t xml:space="preserve">Relatório Técnico – Semana </w:t>
+      </w:r>
+      <w:r>
+        <w:t>3</w:t>
+      </w:r>
+      <w:r>
+        <w:t xml:space="preserve"> (</w:t>
+      </w:r>
+      <w:r>
+        <w:t>12 de novembro</w:t>
+      </w:r>
+      <w:r>
+        <w:t xml:space="preserve"> de 2025)</w:t>
+      </w:r>
+    </w:p>
+    <w:p>
+      <w:pPr>
+        <w:pStyle w:val="Identificao"/>
+      </w:pPr>
+      <w:r>
+        <w:t>Aluno: Anderson de Matos Guimarães</w:t>
+      </w:r>
+    </w:p>
+    <w:p>
+      <w:pPr>
+        <w:pStyle w:val="Identificao"/>
+      </w:pPr>
+      <w:r>
+        <w:t>Professor: Alexsander Barreto</w:t>
+      </w:r>
+    </w:p>
+    <w:p>
+      <w:pPr>
+        <w:pStyle w:val="Identificao"/>
+      </w:pPr>
+      <w:r>
+        <w:t>Instituição: Faculdade de Tecnologia e Inovação Senac DF</w:t>
+      </w:r>
+    </w:p>
+    <w:p>
+      <w:pPr>
+        <w:pStyle w:val="Identificao"/>
+      </w:pPr>
+      <w:r>
+        <w:t xml:space="preserve">Conta Google utilizada nesta semana: </w:t>
+      </w:r>
+      <w:hyperlink r:id="rId7" w:history="1">
+        <w:r>
+          <w:rPr>
+            <w:rStyle w:val="Hyperlink"/>
+          </w:rPr>
+          <w:t>anderson.m.guimaraes@icloud.com</w:t>
+        </w:r>
+      </w:hyperlink>
+    </w:p>
+    <w:p>
+      <w:pPr>
+        <w:pStyle w:val="Ttulo1"/>
+      </w:pPr>
+      <w:r>
+        <w:t>1 Introdução</w:t>
+      </w:r>
+    </w:p>
+    <w:p>
+      <w:pPr>
+        <w:rPr>
+          <w:lang w:val="pt-PT"/>
+        </w:rPr>
+      </w:pPr>
+      <w:r>
+        <w:rPr>
+          <w:lang w:val="pt-PT"/>
+        </w:rPr>
+        <w:t>A segunda etapa da Semana 3 (</w:t>
+      </w:r>
+      <w:proofErr w:type="spellStart"/>
+      <w:r>
+        <w:rPr>
+          <w:lang w:val="pt-PT"/>
+        </w:rPr>
+        <w:t>Issue</w:t>
+      </w:r>
+      <w:proofErr w:type="spellEnd"/>
+      <w:r>
+        <w:rPr>
+          <w:lang w:val="pt-PT"/>
+        </w:rPr>
+        <w:t xml:space="preserve"> 3.2) teve como objetivo transformar os resultados da Análise Exploratória dos Dados (executada na </w:t>
+      </w:r>
+      <w:proofErr w:type="spellStart"/>
+      <w:r>
+        <w:rPr>
+          <w:lang w:val="pt-PT"/>
+        </w:rPr>
+        <w:t>Issue</w:t>
+      </w:r>
+      <w:proofErr w:type="spellEnd"/>
+      <w:r>
+        <w:rPr>
+          <w:lang w:val="pt-PT"/>
+        </w:rPr>
+        <w:t xml:space="preserve"> 3.1) em um processo interpretativo estruturado, conectando achados estatísticos a narrativas analíticas, hipóteses culturais, padrões mercadológicos e comportamentos típicos do consumo musical em plataformas digitais.</w:t>
+      </w:r>
+    </w:p>
+    <w:p>
+      <w:pPr>
+        <w:rPr>
+          <w:lang w:val="pt-PT"/>
+        </w:rPr>
+      </w:pPr>
+      <w:r>
+        <w:rPr>
+          <w:lang w:val="pt-PT"/>
+        </w:rPr>
+        <w:t xml:space="preserve">A partir das visualizações produzidas anteriormente, esta etapa buscou interpretar tendências, correlações, volatilidades, consistências e padrões de engajamento, preparando o terreno para a construção do </w:t>
+      </w:r>
+      <w:proofErr w:type="spellStart"/>
+      <w:r>
+        <w:rPr>
+          <w:lang w:val="pt-PT"/>
+        </w:rPr>
+        <w:t>storytelling</w:t>
+      </w:r>
+      <w:proofErr w:type="spellEnd"/>
+      <w:r>
+        <w:rPr>
+          <w:lang w:val="pt-PT"/>
+        </w:rPr>
+        <w:t xml:space="preserve"> e do protótipo de </w:t>
+      </w:r>
+      <w:proofErr w:type="spellStart"/>
+      <w:r>
+        <w:rPr>
+          <w:lang w:val="pt-PT"/>
+        </w:rPr>
+        <w:t>dashboard</w:t>
+      </w:r>
+      <w:proofErr w:type="spellEnd"/>
+      <w:r>
+        <w:rPr>
+          <w:lang w:val="pt-PT"/>
+        </w:rPr>
+        <w:t xml:space="preserve"> que serão desenvolvidos na </w:t>
+      </w:r>
+      <w:proofErr w:type="spellStart"/>
+      <w:r>
+        <w:rPr>
+          <w:lang w:val="pt-PT"/>
+        </w:rPr>
+        <w:t>Issue</w:t>
+      </w:r>
+      <w:proofErr w:type="spellEnd"/>
+      <w:r>
+        <w:rPr>
+          <w:lang w:val="pt-PT"/>
+        </w:rPr>
+        <w:t xml:space="preserve"> 3.3.</w:t>
+      </w:r>
+    </w:p>
+    <w:p>
+      <w:pPr>
+        <w:rPr>
+          <w:lang w:val="pt-PT"/>
+        </w:rPr>
+      </w:pPr>
+      <w:r>
+        <w:rPr>
+          <w:lang w:val="pt-PT"/>
+        </w:rPr>
+        <w:t xml:space="preserve">O trabalho foi conduzido em Google </w:t>
+      </w:r>
+      <w:proofErr w:type="spellStart"/>
+      <w:r>
+        <w:rPr>
+          <w:lang w:val="pt-PT"/>
+        </w:rPr>
+        <w:t>Colab</w:t>
+      </w:r>
+      <w:proofErr w:type="spellEnd"/>
+      <w:r>
+        <w:rPr>
+          <w:lang w:val="pt-PT"/>
+        </w:rPr>
+        <w:t xml:space="preserve">, utilizando bibliotecas </w:t>
+      </w:r>
+      <w:proofErr w:type="spellStart"/>
+      <w:r>
+        <w:rPr>
+          <w:lang w:val="pt-PT"/>
+        </w:rPr>
+        <w:t>Python</w:t>
+      </w:r>
+      <w:proofErr w:type="spellEnd"/>
+      <w:r>
+        <w:rPr>
+          <w:lang w:val="pt-PT"/>
+        </w:rPr>
+        <w:t xml:space="preserve"> voltadas à análise interpretativa. A Engenharia de </w:t>
+      </w:r>
+      <w:proofErr w:type="spellStart"/>
+      <w:r>
+        <w:rPr>
+          <w:lang w:val="pt-PT"/>
+        </w:rPr>
+        <w:t>Prompt</w:t>
+      </w:r>
+      <w:proofErr w:type="spellEnd"/>
+      <w:r>
+        <w:rPr>
+          <w:lang w:val="pt-PT"/>
+        </w:rPr>
+        <w:t xml:space="preserve"> orientou a produção da análise narrativa, garantindo completude e clareza metodológica.</w:t>
+      </w:r>
+    </w:p>
+    <w:p>
+      <w:pPr>
+        <w:pStyle w:val="Ttulo1"/>
+        <w:rPr>
+          <w:lang w:val="pt-PT"/>
+        </w:rPr>
+      </w:pPr>
+      <w:r>
+        <w:rPr>
+          <w:lang w:val="pt-PT"/>
+        </w:rPr>
+        <w:t xml:space="preserve">2. </w:t>
+      </w:r>
+      <w:proofErr w:type="spellStart"/>
+      <w:r>
+        <w:rPr>
+          <w:lang w:val="pt-PT"/>
+        </w:rPr>
+        <w:t>Prompt</w:t>
+      </w:r>
+      <w:proofErr w:type="spellEnd"/>
+      <w:r>
+        <w:rPr>
+          <w:lang w:val="pt-PT"/>
+        </w:rPr>
+        <w:t xml:space="preserve"> Utilizado para Execução da </w:t>
+      </w:r>
+      <w:proofErr w:type="spellStart"/>
+      <w:r>
+        <w:rPr>
+          <w:lang w:val="pt-PT"/>
+        </w:rPr>
+        <w:t>Issue</w:t>
+      </w:r>
+      <w:proofErr w:type="spellEnd"/>
+      <w:r>
+        <w:rPr>
+          <w:lang w:val="pt-PT"/>
+        </w:rPr>
+        <w:t xml:space="preserve"> 3.2</w:t>
+      </w:r>
+    </w:p>
+    <w:p>
+      <w:pPr>
+        <w:rPr>
+          <w:lang w:val="pt-PT"/>
+        </w:rPr>
+      </w:pPr>
+      <w:r>
+        <w:rPr>
+          <w:lang w:val="pt-PT"/>
+        </w:rPr>
+        <w:t xml:space="preserve">Conforme exigido pelo professor, segue abaixo o </w:t>
+      </w:r>
+      <w:proofErr w:type="spellStart"/>
+      <w:r>
+        <w:rPr>
+          <w:lang w:val="pt-PT"/>
+        </w:rPr>
+        <w:t>prompt</w:t>
+      </w:r>
+      <w:proofErr w:type="spellEnd"/>
+      <w:r>
+        <w:rPr>
+          <w:lang w:val="pt-PT"/>
+        </w:rPr>
+        <w:t xml:space="preserve"> integral utilizado para orientar esta etapa do projeto:</w:t>
+      </w:r>
+    </w:p>
+    <w:p>
+      <w:pPr>
+        <w:rPr>
+          <w:lang w:val="pt-PT"/>
+        </w:rPr>
+      </w:pPr>
+      <w:r>
+        <w:rPr>
+          <w:lang w:val="pt-PT"/>
+        </w:rPr>
+        <w:t xml:space="preserve">Atue como um Cientista de Dados Sênior, especialista em análise interpretativa, </w:t>
+      </w:r>
+      <w:proofErr w:type="spellStart"/>
+      <w:r>
+        <w:rPr>
+          <w:lang w:val="pt-PT"/>
+        </w:rPr>
+        <w:t>storytelling</w:t>
+      </w:r>
+      <w:proofErr w:type="spellEnd"/>
+      <w:r>
+        <w:rPr>
+          <w:lang w:val="pt-PT"/>
+        </w:rPr>
+        <w:t xml:space="preserve"> com dados, estatística descritiva e análise cultural/mercadológica aplicada ao mercado musical.</w:t>
+      </w:r>
+    </w:p>
+    <w:p>
+      <w:pPr>
+        <w:rPr>
+          <w:lang w:val="pt-PT"/>
+        </w:rPr>
+      </w:pPr>
+      <w:r>
+        <w:rPr>
+          <w:lang w:val="pt-PT"/>
+        </w:rPr>
+        <w:t xml:space="preserve">Com base nas visualizações e análises produzidas na Semana 3.1 (EDA), quero que você realize a </w:t>
+      </w:r>
+      <w:proofErr w:type="spellStart"/>
+      <w:r>
+        <w:rPr>
+          <w:lang w:val="pt-PT"/>
+        </w:rPr>
+        <w:t>Issue</w:t>
+      </w:r>
+      <w:proofErr w:type="spellEnd"/>
+      <w:r>
+        <w:rPr>
+          <w:lang w:val="pt-PT"/>
+        </w:rPr>
+        <w:t xml:space="preserve"> da Semana 3.2, seguindo rigorosamente as etapas abaixo.</w:t>
+      </w:r>
+    </w:p>
+    <w:p>
+      <w:pPr>
+        <w:rPr>
+          <w:lang w:val="pt-PT"/>
+        </w:rPr>
+      </w:pPr>
+      <w:r>
+        <w:rPr>
+          <w:lang w:val="pt-PT"/>
+        </w:rPr>
+        <w:t># 1. Interpretação Estatística Avançada</w:t>
+      </w:r>
+    </w:p>
+    <w:p>
+      <w:pPr>
+        <w:rPr>
+          <w:lang w:val="pt-PT"/>
+        </w:rPr>
+      </w:pPr>
+      <w:r>
+        <w:rPr>
+          <w:lang w:val="pt-PT"/>
+        </w:rPr>
+        <w:lastRenderedPageBreak/>
+        <w:t xml:space="preserve">Analise profundamente as variáveis numéricas do </w:t>
+      </w:r>
+      <w:proofErr w:type="spellStart"/>
+      <w:r>
+        <w:rPr>
+          <w:lang w:val="pt-PT"/>
+        </w:rPr>
+        <w:t>dataset</w:t>
+      </w:r>
+      <w:proofErr w:type="spellEnd"/>
+      <w:r>
+        <w:rPr>
+          <w:lang w:val="pt-PT"/>
+        </w:rPr>
+        <w:t xml:space="preserve"> (popularidade, </w:t>
+      </w:r>
+      <w:proofErr w:type="spellStart"/>
+      <w:r>
+        <w:rPr>
+          <w:lang w:val="pt-PT"/>
+        </w:rPr>
+        <w:t>duracao_min</w:t>
+      </w:r>
+      <w:proofErr w:type="spellEnd"/>
+      <w:r>
+        <w:rPr>
+          <w:lang w:val="pt-PT"/>
+        </w:rPr>
+        <w:t xml:space="preserve">, </w:t>
+      </w:r>
+      <w:proofErr w:type="spellStart"/>
+      <w:r>
+        <w:rPr>
+          <w:lang w:val="pt-PT"/>
+        </w:rPr>
+        <w:t>ano_lancamento</w:t>
+      </w:r>
+      <w:proofErr w:type="spellEnd"/>
+      <w:r>
+        <w:rPr>
+          <w:lang w:val="pt-PT"/>
+        </w:rPr>
+        <w:t xml:space="preserve"> e derivadas).  </w:t>
+      </w:r>
+    </w:p>
+    <w:p>
+      <w:pPr>
+        <w:rPr>
+          <w:lang w:val="pt-PT"/>
+        </w:rPr>
+      </w:pPr>
+      <w:r>
+        <w:rPr>
+          <w:lang w:val="pt-PT"/>
+        </w:rPr>
+        <w:t xml:space="preserve">Descreva tendências centrais, dispersões, </w:t>
+      </w:r>
+      <w:proofErr w:type="spellStart"/>
+      <w:r>
+        <w:rPr>
+          <w:lang w:val="pt-PT"/>
+        </w:rPr>
+        <w:t>outliers</w:t>
+      </w:r>
+      <w:proofErr w:type="spellEnd"/>
+      <w:r>
+        <w:rPr>
+          <w:lang w:val="pt-PT"/>
+        </w:rPr>
+        <w:t>, implicações culturais e hipóteses relacionadas ao comportamento do usuário e à indústria fonográfica.</w:t>
+      </w:r>
+    </w:p>
+    <w:p>
+      <w:pPr>
+        <w:rPr>
+          <w:lang w:val="pt-PT"/>
+        </w:rPr>
+      </w:pPr>
+      <w:r>
+        <w:rPr>
+          <w:lang w:val="pt-PT"/>
+        </w:rPr>
+        <w:t># 2. Tendências e Correlações</w:t>
+      </w:r>
+    </w:p>
+    <w:p>
+      <w:pPr>
+        <w:rPr>
+          <w:lang w:val="pt-PT"/>
+        </w:rPr>
+      </w:pPr>
+      <w:r>
+        <w:rPr>
+          <w:lang w:val="pt-PT"/>
+        </w:rPr>
+        <w:t xml:space="preserve">Avalie possíveis relações entre popularidade, duração, ano e gênero.  </w:t>
+      </w:r>
+    </w:p>
+    <w:p>
+      <w:pPr>
+        <w:rPr>
+          <w:lang w:val="pt-PT"/>
+        </w:rPr>
+      </w:pPr>
+      <w:r>
+        <w:rPr>
+          <w:lang w:val="pt-PT"/>
+        </w:rPr>
+        <w:t>Interprete se faixas mais recentes são mais populares, se músicas mais curtas engajam mais, e como os gêneros se diferenciam.</w:t>
+      </w:r>
+    </w:p>
+    <w:p>
+      <w:pPr>
+        <w:rPr>
+          <w:lang w:val="pt-PT"/>
+        </w:rPr>
+      </w:pPr>
+      <w:r>
+        <w:rPr>
+          <w:lang w:val="pt-PT"/>
+        </w:rPr>
+        <w:t># 3. Classificação de Padrões</w:t>
+      </w:r>
+    </w:p>
+    <w:p>
+      <w:pPr>
+        <w:rPr>
+          <w:lang w:val="pt-PT"/>
+        </w:rPr>
+      </w:pPr>
+      <w:r>
+        <w:rPr>
+          <w:lang w:val="pt-PT"/>
+        </w:rPr>
+        <w:t xml:space="preserve">Classifique padrões relevantes por artista, gênero, período ou subcategorias (faixas zero, artistas voláteis, catálogos consistentes).  </w:t>
+      </w:r>
+    </w:p>
+    <w:p>
+      <w:pPr>
+        <w:rPr>
+          <w:lang w:val="pt-PT"/>
+        </w:rPr>
+      </w:pPr>
+      <w:r>
+        <w:rPr>
+          <w:lang w:val="pt-PT"/>
+        </w:rPr>
+        <w:t>Produza uma tabela-resumo dos principais padrões.</w:t>
+      </w:r>
+    </w:p>
+    <w:p>
+      <w:pPr>
+        <w:rPr>
+          <w:lang w:val="pt-PT"/>
+        </w:rPr>
+      </w:pPr>
+      <w:r>
+        <w:rPr>
+          <w:lang w:val="pt-PT"/>
+        </w:rPr>
+        <w:t># 4. Interpretação das Visualizações da EDA</w:t>
+      </w:r>
+    </w:p>
+    <w:p>
+      <w:pPr>
+        <w:rPr>
+          <w:lang w:val="pt-PT"/>
+        </w:rPr>
+      </w:pPr>
+      <w:r>
+        <w:rPr>
+          <w:lang w:val="pt-PT"/>
+        </w:rPr>
+        <w:t xml:space="preserve">Para cada gráfico criado na </w:t>
+      </w:r>
+      <w:proofErr w:type="spellStart"/>
+      <w:r>
+        <w:rPr>
+          <w:lang w:val="pt-PT"/>
+        </w:rPr>
+        <w:t>Issue</w:t>
+      </w:r>
+      <w:proofErr w:type="spellEnd"/>
+      <w:r>
+        <w:rPr>
+          <w:lang w:val="pt-PT"/>
+        </w:rPr>
+        <w:t xml:space="preserve"> 3.1, interprete o que ele significa, quais fenômenos revela, e quais hipóteses explicam tais comportamentos.</w:t>
+      </w:r>
+    </w:p>
+    <w:p>
+      <w:pPr>
+        <w:rPr>
+          <w:lang w:val="pt-PT"/>
+        </w:rPr>
+      </w:pPr>
+      <w:r>
+        <w:rPr>
+          <w:lang w:val="pt-PT"/>
+        </w:rPr>
+        <w:t># 5. Análise Narrativa Final</w:t>
+      </w:r>
+    </w:p>
+    <w:p>
+      <w:pPr>
+        <w:rPr>
+          <w:lang w:val="pt-PT"/>
+        </w:rPr>
+      </w:pPr>
+      <w:r>
+        <w:rPr>
+          <w:lang w:val="pt-PT"/>
+        </w:rPr>
+        <w:t xml:space="preserve">Elabore um texto fluido, técnico e profissional com interpretações, implicações mercadológicas, hipóteses e aplicações práticas para o </w:t>
+      </w:r>
+      <w:proofErr w:type="spellStart"/>
+      <w:r>
+        <w:rPr>
+          <w:lang w:val="pt-PT"/>
+        </w:rPr>
+        <w:t>storytelling</w:t>
+      </w:r>
+      <w:proofErr w:type="spellEnd"/>
+      <w:r>
+        <w:rPr>
+          <w:lang w:val="pt-PT"/>
+        </w:rPr>
+        <w:t xml:space="preserve"> e </w:t>
+      </w:r>
+      <w:proofErr w:type="spellStart"/>
+      <w:r>
+        <w:rPr>
+          <w:lang w:val="pt-PT"/>
+        </w:rPr>
+        <w:t>dashboard</w:t>
+      </w:r>
+      <w:proofErr w:type="spellEnd"/>
+      <w:r>
+        <w:rPr>
+          <w:lang w:val="pt-PT"/>
+        </w:rPr>
+        <w:t>.</w:t>
+      </w:r>
+    </w:p>
+    <w:p>
+      <w:pPr>
+        <w:rPr>
+          <w:lang w:val="pt-PT"/>
+        </w:rPr>
+      </w:pPr>
+      <w:r>
+        <w:rPr>
+          <w:lang w:val="pt-PT"/>
+        </w:rPr>
+        <w:t># 6. Insights Culturais e Mercadológicos</w:t>
+      </w:r>
+    </w:p>
+    <w:p>
+      <w:pPr>
+        <w:rPr>
+          <w:lang w:val="pt-PT"/>
+        </w:rPr>
+      </w:pPr>
+      <w:r>
+        <w:rPr>
+          <w:lang w:val="pt-PT"/>
+        </w:rPr>
+        <w:t>Explique o que as tendências encontradas revelam sobre padrões culturais de consumo musical.</w:t>
+      </w:r>
+    </w:p>
+    <w:p>
+      <w:pPr>
+        <w:rPr>
+          <w:lang w:val="pt-PT"/>
+        </w:rPr>
+      </w:pPr>
+      <w:r>
+        <w:rPr>
+          <w:lang w:val="pt-PT"/>
+        </w:rPr>
+        <w:t># 7. Entrega Consolidada</w:t>
+      </w:r>
+    </w:p>
+    <w:p>
+      <w:pPr>
+        <w:rPr>
+          <w:lang w:val="pt-PT"/>
+        </w:rPr>
+      </w:pPr>
+      <w:r>
+        <w:rPr>
+          <w:lang w:val="pt-PT"/>
+        </w:rPr>
+        <w:t>Produza:</w:t>
+      </w:r>
+    </w:p>
+    <w:p>
+      <w:pPr>
+        <w:rPr>
+          <w:lang w:val="pt-PT"/>
+        </w:rPr>
+      </w:pPr>
+      <w:r>
+        <w:rPr>
+          <w:lang w:val="pt-PT"/>
+        </w:rPr>
+        <w:t xml:space="preserve">1. Um bloco </w:t>
+      </w:r>
+      <w:proofErr w:type="spellStart"/>
+      <w:r>
+        <w:rPr>
+          <w:lang w:val="pt-PT"/>
+        </w:rPr>
+        <w:t>Markdown</w:t>
+      </w:r>
+      <w:proofErr w:type="spellEnd"/>
+      <w:r>
+        <w:rPr>
+          <w:lang w:val="pt-PT"/>
+        </w:rPr>
+        <w:t xml:space="preserve"> único para o relatório técnico.</w:t>
+      </w:r>
+    </w:p>
+    <w:p>
+      <w:pPr>
+        <w:rPr>
+          <w:lang w:val="pt-PT"/>
+        </w:rPr>
+      </w:pPr>
+      <w:r>
+        <w:rPr>
+          <w:lang w:val="pt-PT"/>
+        </w:rPr>
+        <w:t>2. Um resumo executivo com os pontos-chave da análise.</w:t>
+      </w:r>
+    </w:p>
+    <w:p>
+      <w:pPr>
+        <w:pStyle w:val="Ttulo1"/>
+        <w:rPr>
+          <w:lang w:val="pt-PT"/>
+        </w:rPr>
+      </w:pPr>
+      <w:r>
+        <w:rPr>
+          <w:lang w:val="pt-PT"/>
+        </w:rPr>
+        <w:t>3. Desenvolvimento das Atividades</w:t>
+      </w:r>
+    </w:p>
+    <w:p>
+      <w:pPr>
+        <w:rPr>
+          <w:lang w:val="pt-PT"/>
+        </w:rPr>
+      </w:pPr>
+      <w:r>
+        <w:rPr>
+          <w:lang w:val="pt-PT"/>
+        </w:rPr>
+        <w:t xml:space="preserve">A execução do </w:t>
+      </w:r>
+      <w:proofErr w:type="spellStart"/>
+      <w:r>
+        <w:rPr>
+          <w:lang w:val="pt-PT"/>
+        </w:rPr>
+        <w:t>prompt</w:t>
+      </w:r>
+      <w:proofErr w:type="spellEnd"/>
+      <w:r>
+        <w:rPr>
+          <w:lang w:val="pt-PT"/>
+        </w:rPr>
+        <w:t xml:space="preserve"> resultou em um conjunto estruturado de análises, organizadas conforme as etapas previstas:</w:t>
+      </w:r>
+    </w:p>
+    <w:p>
+      <w:pPr>
+        <w:pStyle w:val="Ttulo2"/>
+        <w:spacing w:before="360" w:after="360"/>
+        <w:rPr>
+          <w:lang w:val="pt-PT"/>
+        </w:rPr>
+      </w:pPr>
+      <w:r>
+        <w:rPr>
+          <w:lang w:val="pt-PT"/>
+        </w:rPr>
+        <w:lastRenderedPageBreak/>
+        <w:t>3.1 Interpretação Estatística das Variáveis Numéricas</w:t>
+      </w:r>
+    </w:p>
+    <w:p>
+      <w:pPr>
+        <w:rPr>
+          <w:lang w:val="pt-PT"/>
+        </w:rPr>
+      </w:pPr>
+      <w:r>
+        <w:rPr>
+          <w:lang w:val="pt-PT"/>
+        </w:rPr>
+        <w:t>Foram analisadas:</w:t>
+      </w:r>
+    </w:p>
+    <w:p>
+      <w:pPr>
+        <w:rPr>
+          <w:lang w:val="pt-PT"/>
+        </w:rPr>
+      </w:pPr>
+      <w:r>
+        <w:rPr>
+          <w:lang w:val="pt-PT"/>
+        </w:rPr>
+        <w:t>popularidade: bi</w:t>
+      </w:r>
+      <w:proofErr w:type="spellStart"/>
+      <w:r>
+        <w:rPr>
+          <w:lang w:val="pt-PT"/>
+        </w:rPr>
+        <w:t>modal</w:t>
+      </w:r>
+      <w:proofErr w:type="spellEnd"/>
+      <w:r>
+        <w:rPr>
+          <w:lang w:val="pt-PT"/>
+        </w:rPr>
+        <w:t>, com forte concentração em “zero” e outro grupo entre 60 e 85 pontos;</w:t>
+      </w:r>
+    </w:p>
+    <w:p>
+      <w:pPr>
+        <w:rPr>
+          <w:lang w:val="pt-PT"/>
+        </w:rPr>
+      </w:pPr>
+      <w:proofErr w:type="spellStart"/>
+      <w:r>
+        <w:rPr>
+          <w:lang w:val="pt-PT"/>
+        </w:rPr>
+        <w:t>duracao_min</w:t>
+      </w:r>
+      <w:proofErr w:type="spellEnd"/>
+      <w:r>
+        <w:rPr>
+          <w:lang w:val="pt-PT"/>
+        </w:rPr>
+        <w:t xml:space="preserve">: distribuição centrada em ~3,5 min, coerente com padrões de consumo em </w:t>
+      </w:r>
+      <w:proofErr w:type="spellStart"/>
+      <w:r>
+        <w:rPr>
+          <w:lang w:val="pt-PT"/>
+        </w:rPr>
+        <w:t>streaming</w:t>
+      </w:r>
+      <w:proofErr w:type="spellEnd"/>
+      <w:r>
+        <w:rPr>
+          <w:lang w:val="pt-PT"/>
+        </w:rPr>
+        <w:t>;</w:t>
+      </w:r>
+    </w:p>
+    <w:p>
+      <w:pPr>
+        <w:rPr>
+          <w:lang w:val="pt-PT"/>
+        </w:rPr>
+      </w:pPr>
+      <w:proofErr w:type="spellStart"/>
+      <w:r>
+        <w:rPr>
+          <w:lang w:val="pt-PT"/>
+        </w:rPr>
+        <w:t>ano_lancamento</w:t>
+      </w:r>
+      <w:proofErr w:type="spellEnd"/>
+      <w:r>
+        <w:rPr>
+          <w:lang w:val="pt-PT"/>
+        </w:rPr>
+        <w:t>: forte concentração pós-2010, com pico em 2024;</w:t>
+      </w:r>
+    </w:p>
+    <w:p>
+      <w:pPr>
+        <w:rPr>
+          <w:lang w:val="pt-PT"/>
+        </w:rPr>
+      </w:pPr>
+      <w:proofErr w:type="spellStart"/>
+      <w:r>
+        <w:rPr>
+          <w:lang w:val="pt-PT"/>
+        </w:rPr>
+        <w:t>popularidade_norm</w:t>
+      </w:r>
+      <w:proofErr w:type="spellEnd"/>
+      <w:r>
+        <w:rPr>
+          <w:lang w:val="pt-PT"/>
+        </w:rPr>
+        <w:t>: seguiu padrão semelhante à popularidade original.</w:t>
+      </w:r>
+    </w:p>
+    <w:p>
+      <w:pPr>
+        <w:rPr>
+          <w:lang w:val="pt-PT"/>
+        </w:rPr>
+      </w:pPr>
+      <w:r>
+        <w:rPr>
+          <w:lang w:val="pt-PT"/>
+        </w:rPr>
+        <w:t xml:space="preserve">A interpretação relacionou esses achados à dinâmica do </w:t>
+      </w:r>
+      <w:proofErr w:type="spellStart"/>
+      <w:r>
+        <w:rPr>
+          <w:lang w:val="pt-PT"/>
+        </w:rPr>
+        <w:t>Spotify</w:t>
+      </w:r>
+      <w:proofErr w:type="spellEnd"/>
+      <w:r>
+        <w:rPr>
+          <w:lang w:val="pt-PT"/>
+        </w:rPr>
+        <w:t>, discutindo:</w:t>
+      </w:r>
+    </w:p>
+    <w:p>
+      <w:pPr>
+        <w:rPr>
+          <w:lang w:val="pt-PT"/>
+        </w:rPr>
+      </w:pPr>
+      <w:proofErr w:type="spellStart"/>
+      <w:r>
+        <w:rPr>
+          <w:lang w:val="pt-PT"/>
+        </w:rPr>
+        <w:t>long</w:t>
+      </w:r>
+      <w:proofErr w:type="spellEnd"/>
+      <w:r>
+        <w:rPr>
+          <w:lang w:val="pt-PT"/>
+        </w:rPr>
+        <w:t xml:space="preserve"> </w:t>
+      </w:r>
+      <w:proofErr w:type="spellStart"/>
+      <w:r>
+        <w:rPr>
+          <w:lang w:val="pt-PT"/>
+        </w:rPr>
+        <w:t>tail</w:t>
+      </w:r>
+      <w:proofErr w:type="spellEnd"/>
+      <w:r>
+        <w:rPr>
+          <w:lang w:val="pt-PT"/>
+        </w:rPr>
+        <w:t xml:space="preserve"> de faixas sem engajamento,</w:t>
+      </w:r>
+    </w:p>
+    <w:p>
+      <w:pPr>
+        <w:rPr>
+          <w:lang w:val="pt-PT"/>
+        </w:rPr>
+      </w:pPr>
+      <w:r>
+        <w:rPr>
+          <w:lang w:val="pt-PT"/>
+        </w:rPr>
+        <w:t>preferência por músicas curtas,</w:t>
+      </w:r>
+    </w:p>
+    <w:p>
+      <w:pPr>
+        <w:rPr>
+          <w:lang w:val="pt-PT"/>
+        </w:rPr>
+      </w:pPr>
+      <w:r>
+        <w:rPr>
+          <w:lang w:val="pt-PT"/>
+        </w:rPr>
+        <w:t>explosão de lançamentos recentes,</w:t>
+      </w:r>
+    </w:p>
+    <w:p>
+      <w:pPr>
+        <w:rPr>
+          <w:lang w:val="pt-PT"/>
+        </w:rPr>
+      </w:pPr>
+      <w:r>
+        <w:rPr>
+          <w:lang w:val="pt-PT"/>
+        </w:rPr>
+        <w:t>comportamento algorítmico de recomendações.</w:t>
+      </w:r>
+    </w:p>
+    <w:p>
+      <w:pPr>
+        <w:pStyle w:val="Ttulo2"/>
+        <w:spacing w:before="360" w:after="360"/>
+        <w:rPr>
+          <w:lang w:val="pt-PT"/>
+        </w:rPr>
+      </w:pPr>
+      <w:r>
+        <w:rPr>
+          <w:lang w:val="pt-PT"/>
+        </w:rPr>
+        <w:t>3.2 Identificação de Tendências e Correlações</w:t>
+      </w:r>
+    </w:p>
+    <w:p>
+      <w:pPr>
+        <w:rPr>
+          <w:lang w:val="pt-PT"/>
+        </w:rPr>
+      </w:pPr>
+      <w:r>
+        <w:rPr>
+          <w:lang w:val="pt-PT"/>
+        </w:rPr>
+        <w:t xml:space="preserve">A partir das visualizações da </w:t>
+      </w:r>
+      <w:proofErr w:type="spellStart"/>
+      <w:r>
+        <w:rPr>
+          <w:lang w:val="pt-PT"/>
+        </w:rPr>
+        <w:t>Issue</w:t>
+      </w:r>
+      <w:proofErr w:type="spellEnd"/>
+      <w:r>
+        <w:rPr>
+          <w:lang w:val="pt-PT"/>
+        </w:rPr>
+        <w:t xml:space="preserve"> 3.1:</w:t>
+      </w:r>
+    </w:p>
+    <w:p>
+      <w:pPr>
+        <w:rPr>
+          <w:lang w:val="pt-PT"/>
+        </w:rPr>
+      </w:pPr>
+      <w:r>
+        <w:rPr>
+          <w:lang w:val="pt-PT"/>
+        </w:rPr>
+        <w:t>foi observada correlação positiva fraca entre ano de lançamento e popularidade — indicando maior consumo de faixas recentes;</w:t>
+      </w:r>
+    </w:p>
+    <w:p>
+      <w:pPr>
+        <w:rPr>
+          <w:lang w:val="pt-PT"/>
+        </w:rPr>
+      </w:pPr>
+      <w:r>
+        <w:rPr>
+          <w:lang w:val="pt-PT"/>
+        </w:rPr>
+        <w:t>identificou-se que faixas mais curtas tendem a ocupar o grupo mais popular, embora sem correlação linear forte;</w:t>
+      </w:r>
+    </w:p>
+    <w:p>
+      <w:pPr>
+        <w:rPr>
+          <w:lang w:val="pt-PT"/>
+        </w:rPr>
+      </w:pPr>
+      <w:r>
+        <w:rPr>
+          <w:lang w:val="pt-PT"/>
+        </w:rPr>
+        <w:t xml:space="preserve">verificou-se diferenças significativas entre gêneros, com destaque para </w:t>
+      </w:r>
+      <w:proofErr w:type="spellStart"/>
+      <w:r>
+        <w:rPr>
+          <w:lang w:val="pt-PT"/>
+        </w:rPr>
+        <w:t>Latin</w:t>
+      </w:r>
+      <w:proofErr w:type="spellEnd"/>
+      <w:r>
+        <w:rPr>
+          <w:lang w:val="pt-PT"/>
+        </w:rPr>
+        <w:t>, Pop e Indie;</w:t>
+      </w:r>
+    </w:p>
+    <w:p>
+      <w:pPr>
+        <w:rPr>
+          <w:lang w:val="pt-PT"/>
+        </w:rPr>
+      </w:pPr>
+      <w:r>
+        <w:rPr>
+          <w:lang w:val="pt-PT"/>
+        </w:rPr>
+        <w:t>analisou-se a volatilidade por artista, observando casos de extrema discrepância dentro do catálogo.</w:t>
+      </w:r>
+    </w:p>
+    <w:p>
+      <w:pPr>
+        <w:pStyle w:val="Ttulo2"/>
+        <w:spacing w:before="360" w:after="360"/>
+        <w:rPr>
+          <w:lang w:val="pt-PT"/>
+        </w:rPr>
+      </w:pPr>
+      <w:r>
+        <w:rPr>
+          <w:lang w:val="pt-PT"/>
+        </w:rPr>
+        <w:t>3.3 Classificação de Padrões Relevantes</w:t>
+      </w:r>
+    </w:p>
+    <w:p>
+      <w:pPr>
+        <w:rPr>
+          <w:lang w:val="pt-PT"/>
+        </w:rPr>
+      </w:pPr>
+      <w:r>
+        <w:rPr>
+          <w:lang w:val="pt-PT"/>
+        </w:rPr>
+        <w:t>Os padrões foram classificados em quatro eixos:</w:t>
+      </w:r>
+    </w:p>
+    <w:p>
+      <w:pPr>
+        <w:rPr>
+          <w:lang w:val="pt-PT"/>
+        </w:rPr>
+      </w:pPr>
+      <w:r>
+        <w:rPr>
+          <w:lang w:val="pt-PT"/>
+        </w:rPr>
+        <w:t xml:space="preserve">por artista (consistentes, voláteis, com muitos </w:t>
+      </w:r>
+      <w:proofErr w:type="gramStart"/>
+      <w:r>
+        <w:rPr>
+          <w:lang w:val="pt-PT"/>
+        </w:rPr>
+        <w:t>registros</w:t>
+      </w:r>
+      <w:proofErr w:type="gramEnd"/>
+      <w:r>
+        <w:rPr>
+          <w:lang w:val="pt-PT"/>
+        </w:rPr>
+        <w:t xml:space="preserve"> zero);</w:t>
+      </w:r>
+    </w:p>
+    <w:p>
+      <w:pPr>
+        <w:rPr>
+          <w:lang w:val="pt-PT"/>
+        </w:rPr>
+      </w:pPr>
+      <w:r>
+        <w:rPr>
+          <w:lang w:val="pt-PT"/>
+        </w:rPr>
+        <w:t>por gênero (mainstream vs. nichados);</w:t>
+      </w:r>
+    </w:p>
+    <w:p>
+      <w:pPr>
+        <w:rPr>
+          <w:lang w:val="pt-PT"/>
+        </w:rPr>
+      </w:pPr>
+      <w:r>
+        <w:rPr>
+          <w:lang w:val="pt-PT"/>
+        </w:rPr>
+        <w:lastRenderedPageBreak/>
+        <w:t>por período histórico (pré-2000, 2000–2010, pós-2010);</w:t>
+      </w:r>
+    </w:p>
+    <w:p>
+      <w:pPr>
+        <w:rPr>
+          <w:lang w:val="pt-PT"/>
+        </w:rPr>
+      </w:pPr>
+      <w:r>
+        <w:rPr>
+          <w:lang w:val="pt-PT"/>
+        </w:rPr>
+        <w:t>por comportamento de engajamento (zero, médio, alto).</w:t>
+      </w:r>
+    </w:p>
+    <w:p>
+      <w:pPr>
+        <w:rPr>
+          <w:lang w:val="pt-PT"/>
+        </w:rPr>
+      </w:pPr>
+      <w:r>
+        <w:rPr>
+          <w:lang w:val="pt-PT"/>
+        </w:rPr>
+        <w:t>Uma tabela-resumo foi elaborada, sintetizando padrões centrais.</w:t>
+      </w:r>
+    </w:p>
+    <w:p>
+      <w:pPr>
+        <w:pStyle w:val="Ttulo2"/>
+        <w:spacing w:before="360" w:after="360"/>
+        <w:rPr>
+          <w:lang w:val="pt-PT"/>
+        </w:rPr>
+      </w:pPr>
+      <w:r>
+        <w:rPr>
+          <w:lang w:val="pt-PT"/>
+        </w:rPr>
+        <w:t>3.4 Interpretação Direta das Visualizações da EDA</w:t>
+      </w:r>
+    </w:p>
+    <w:p>
+      <w:pPr>
+        <w:rPr>
+          <w:lang w:val="pt-PT"/>
+        </w:rPr>
+      </w:pPr>
+      <w:r>
+        <w:rPr>
+          <w:lang w:val="pt-PT"/>
+        </w:rPr>
+        <w:t>Em vez de descrever os gráficos novamente, a análise focou exclusivamente em interpretar fenômenos, como:</w:t>
+      </w:r>
+    </w:p>
+    <w:p>
+      <w:pPr>
+        <w:rPr>
+          <w:lang w:val="pt-PT"/>
+        </w:rPr>
+      </w:pPr>
+      <w:r>
+        <w:rPr>
+          <w:lang w:val="pt-PT"/>
+        </w:rPr>
+        <w:t>o efeito da saturação de faixas zero,</w:t>
+      </w:r>
+    </w:p>
+    <w:p>
+      <w:pPr>
+        <w:rPr>
+          <w:lang w:val="pt-PT"/>
+        </w:rPr>
+      </w:pPr>
+      <w:r>
+        <w:rPr>
+          <w:lang w:val="pt-PT"/>
+        </w:rPr>
+        <w:t>a curva crescente de lançamentos,</w:t>
+      </w:r>
+    </w:p>
+    <w:p>
+      <w:pPr>
+        <w:rPr>
+          <w:lang w:val="pt-PT"/>
+        </w:rPr>
+      </w:pPr>
+      <w:r>
+        <w:rPr>
+          <w:lang w:val="pt-PT"/>
+        </w:rPr>
+        <w:t>dispersões características por gênero,</w:t>
+      </w:r>
+    </w:p>
+    <w:p>
+      <w:pPr>
+        <w:rPr>
+          <w:lang w:val="pt-PT"/>
+        </w:rPr>
+      </w:pPr>
+      <w:r>
+        <w:rPr>
+          <w:lang w:val="pt-PT"/>
+        </w:rPr>
+        <w:t>padrões de “faixa ideal” em 3–4 minutos,</w:t>
+      </w:r>
+    </w:p>
+    <w:p>
+      <w:pPr>
+        <w:rPr>
+          <w:lang w:val="pt-PT"/>
+        </w:rPr>
+      </w:pPr>
+      <w:r>
+        <w:rPr>
+          <w:lang w:val="pt-PT"/>
+        </w:rPr>
+        <w:t>volatilidade do catálogo de artistas com grande amplitude de popularidade.</w:t>
+      </w:r>
+    </w:p>
+    <w:p>
+      <w:pPr>
+        <w:rPr>
+          <w:lang w:val="pt-PT"/>
+        </w:rPr>
+      </w:pPr>
+      <w:r>
+        <w:rPr>
+          <w:lang w:val="pt-PT"/>
+        </w:rPr>
+        <w:t>Cada gráfico foi articulado com hipóteses e práticas da indústria musical.</w:t>
+      </w:r>
+    </w:p>
+    <w:p>
+      <w:pPr>
+        <w:pStyle w:val="Ttulo2"/>
+        <w:spacing w:before="360" w:after="360"/>
+        <w:rPr>
+          <w:lang w:val="pt-PT"/>
+        </w:rPr>
+      </w:pPr>
+      <w:r>
+        <w:rPr>
+          <w:lang w:val="pt-PT"/>
+        </w:rPr>
+        <w:t>3.5 Construção da Análise Narrativa Final</w:t>
+      </w:r>
+    </w:p>
+    <w:p>
+      <w:pPr>
+        <w:rPr>
+          <w:lang w:val="pt-PT"/>
+        </w:rPr>
+      </w:pPr>
+      <w:r>
+        <w:rPr>
+          <w:lang w:val="pt-PT"/>
+        </w:rPr>
+        <w:t>A análise consolidada abordou:</w:t>
+      </w:r>
+    </w:p>
+    <w:p>
+      <w:pPr>
+        <w:rPr>
+          <w:lang w:val="pt-PT"/>
+        </w:rPr>
+      </w:pPr>
+      <w:r>
+        <w:rPr>
+          <w:lang w:val="pt-PT"/>
+        </w:rPr>
+        <w:t>desigualdade de engajamento (“poucas faixas puxam o todo”),</w:t>
+      </w:r>
+    </w:p>
+    <w:p>
+      <w:pPr>
+        <w:rPr>
+          <w:lang w:val="pt-PT"/>
+        </w:rPr>
+      </w:pPr>
+      <w:r>
+        <w:rPr>
+          <w:lang w:val="pt-PT"/>
+        </w:rPr>
+        <w:t>força dos gêneros globais,</w:t>
+      </w:r>
+    </w:p>
+    <w:p>
+      <w:pPr>
+        <w:rPr>
+          <w:lang w:val="pt-PT"/>
+        </w:rPr>
+      </w:pPr>
+      <w:r>
+        <w:rPr>
+          <w:lang w:val="pt-PT"/>
+        </w:rPr>
+        <w:t>impacto da duração curta,</w:t>
+      </w:r>
+    </w:p>
+    <w:p>
+      <w:pPr>
+        <w:rPr>
+          <w:lang w:val="pt-PT"/>
+        </w:rPr>
+      </w:pPr>
+      <w:r>
+        <w:rPr>
+          <w:lang w:val="pt-PT"/>
+        </w:rPr>
+        <w:t>volatilidade por artista,</w:t>
+      </w:r>
+    </w:p>
+    <w:p>
+      <w:pPr>
+        <w:rPr>
+          <w:lang w:val="pt-PT"/>
+        </w:rPr>
+      </w:pPr>
+      <w:r>
+        <w:rPr>
+          <w:lang w:val="pt-PT"/>
+        </w:rPr>
+        <w:t>estrutura temporal pós-2010.</w:t>
+      </w:r>
+    </w:p>
+    <w:p>
+      <w:pPr>
+        <w:rPr>
+          <w:lang w:val="pt-PT"/>
+        </w:rPr>
+      </w:pPr>
+      <w:r>
+        <w:rPr>
+          <w:lang w:val="pt-PT"/>
+        </w:rPr>
+        <w:t xml:space="preserve">Essa narrativa está </w:t>
+      </w:r>
+      <w:proofErr w:type="gramStart"/>
+      <w:r>
+        <w:rPr>
+          <w:lang w:val="pt-PT"/>
+        </w:rPr>
+        <w:t>registrada</w:t>
+      </w:r>
+      <w:proofErr w:type="gramEnd"/>
+      <w:r>
+        <w:rPr>
+          <w:lang w:val="pt-PT"/>
+        </w:rPr>
+        <w:t xml:space="preserve"> na Célula 25, totalmente revisada e otimizada para evitar redundâncias com a Célula 23.</w:t>
+      </w:r>
+    </w:p>
+    <w:p>
+      <w:pPr>
+        <w:pStyle w:val="Ttulo2"/>
+        <w:spacing w:before="360" w:after="360"/>
+        <w:rPr>
+          <w:lang w:val="pt-PT"/>
+        </w:rPr>
+      </w:pPr>
+      <w:r>
+        <w:rPr>
+          <w:lang w:val="pt-PT"/>
+        </w:rPr>
+        <w:t>3.6 Insights Culturais e Mercadológicos</w:t>
+      </w:r>
+    </w:p>
+    <w:p>
+      <w:pPr>
+        <w:rPr>
+          <w:lang w:val="pt-PT"/>
+        </w:rPr>
+      </w:pPr>
+      <w:r>
+        <w:rPr>
+          <w:lang w:val="pt-PT"/>
+        </w:rPr>
+        <w:t>Foram identificadas implicações como:</w:t>
+      </w:r>
+    </w:p>
+    <w:p>
+      <w:pPr>
+        <w:rPr>
+          <w:lang w:val="pt-PT"/>
+        </w:rPr>
+      </w:pPr>
+      <w:r>
+        <w:rPr>
+          <w:lang w:val="pt-PT"/>
+        </w:rPr>
+        <w:t xml:space="preserve">necessidade de estratégias focadas em </w:t>
+      </w:r>
+      <w:proofErr w:type="spellStart"/>
+      <w:r>
+        <w:rPr>
+          <w:lang w:val="pt-PT"/>
+        </w:rPr>
+        <w:t>back</w:t>
+      </w:r>
+      <w:proofErr w:type="spellEnd"/>
+      <w:r>
+        <w:rPr>
+          <w:lang w:val="pt-PT"/>
+        </w:rPr>
+        <w:t xml:space="preserve"> catalogue,</w:t>
+      </w:r>
+    </w:p>
+    <w:p>
+      <w:pPr>
+        <w:rPr>
+          <w:lang w:val="pt-PT"/>
+        </w:rPr>
+      </w:pPr>
+      <w:r>
+        <w:rPr>
+          <w:lang w:val="pt-PT"/>
+        </w:rPr>
+        <w:t>fortalecimento de gêneros globais na construção de campanhas,</w:t>
+      </w:r>
+    </w:p>
+    <w:p>
+      <w:pPr>
+        <w:rPr>
+          <w:lang w:val="pt-PT"/>
+        </w:rPr>
+      </w:pPr>
+      <w:r>
+        <w:rPr>
+          <w:lang w:val="pt-PT"/>
+        </w:rPr>
+        <w:t xml:space="preserve">padrões de descoberta musical no </w:t>
+      </w:r>
+      <w:proofErr w:type="spellStart"/>
+      <w:r>
+        <w:rPr>
+          <w:lang w:val="pt-PT"/>
+        </w:rPr>
+        <w:t>Spotify</w:t>
+      </w:r>
+      <w:proofErr w:type="spellEnd"/>
+      <w:r>
+        <w:rPr>
+          <w:lang w:val="pt-PT"/>
+        </w:rPr>
+        <w:t>,</w:t>
+      </w:r>
+    </w:p>
+    <w:p>
+      <w:pPr>
+        <w:rPr>
+          <w:lang w:val="pt-PT"/>
+        </w:rPr>
+      </w:pPr>
+      <w:r>
+        <w:rPr>
+          <w:lang w:val="pt-PT"/>
+        </w:rPr>
+        <w:lastRenderedPageBreak/>
+        <w:t>importância de segmentação de artistas por consistência ou volatilidade.</w:t>
+      </w:r>
+    </w:p>
+    <w:p>
+      <w:pPr>
+        <w:pStyle w:val="Ttulo2"/>
+        <w:spacing w:before="360" w:after="360"/>
+        <w:rPr>
+          <w:lang w:val="pt-PT"/>
+        </w:rPr>
+      </w:pPr>
+      <w:r>
+        <w:rPr>
+          <w:lang w:val="pt-PT"/>
+        </w:rPr>
+        <w:t>3.7 Entrega Consolidada</w:t>
+      </w:r>
+    </w:p>
+    <w:p>
+      <w:pPr>
+        <w:rPr>
+          <w:lang w:val="pt-PT"/>
+        </w:rPr>
+      </w:pPr>
+      <w:r>
+        <w:rPr>
+          <w:lang w:val="pt-PT"/>
+        </w:rPr>
+        <w:t xml:space="preserve">A </w:t>
+      </w:r>
+      <w:proofErr w:type="spellStart"/>
+      <w:r>
+        <w:rPr>
+          <w:lang w:val="pt-PT"/>
+        </w:rPr>
+        <w:t>Issue</w:t>
+      </w:r>
+      <w:proofErr w:type="spellEnd"/>
+      <w:r>
+        <w:rPr>
+          <w:lang w:val="pt-PT"/>
+        </w:rPr>
+        <w:t xml:space="preserve"> foi concluída com:</w:t>
+      </w:r>
+    </w:p>
+    <w:p>
+      <w:pPr>
+        <w:rPr>
+          <w:lang w:val="pt-PT"/>
+        </w:rPr>
+      </w:pPr>
+      <w:r>
+        <w:rPr>
+          <w:lang w:val="pt-PT"/>
+        </w:rPr>
+        <w:t>Célula 25 (</w:t>
+      </w:r>
+      <w:proofErr w:type="spellStart"/>
+      <w:r>
+        <w:rPr>
+          <w:lang w:val="pt-PT"/>
+        </w:rPr>
+        <w:t>Markdown</w:t>
+      </w:r>
+      <w:proofErr w:type="spellEnd"/>
+      <w:r>
+        <w:rPr>
+          <w:lang w:val="pt-PT"/>
+        </w:rPr>
+        <w:t>) contendo a análise interpretativa completa;</w:t>
+      </w:r>
+    </w:p>
+    <w:p>
+      <w:pPr>
+        <w:rPr>
+          <w:lang w:val="pt-PT"/>
+        </w:rPr>
+      </w:pPr>
+      <w:r>
+        <w:rPr>
+          <w:lang w:val="pt-PT"/>
+        </w:rPr>
+        <w:t>Resumo executivo;</w:t>
+      </w:r>
+    </w:p>
+    <w:p>
+      <w:pPr>
+        <w:rPr>
+          <w:lang w:val="pt-PT"/>
+        </w:rPr>
+      </w:pPr>
+      <w:r>
+        <w:rPr>
+          <w:lang w:val="pt-PT"/>
+        </w:rPr>
+        <w:t xml:space="preserve">Integração plena com os resultados da </w:t>
+      </w:r>
+      <w:proofErr w:type="spellStart"/>
+      <w:r>
+        <w:rPr>
+          <w:lang w:val="pt-PT"/>
+        </w:rPr>
+        <w:t>Issue</w:t>
+      </w:r>
+      <w:proofErr w:type="spellEnd"/>
+      <w:r>
+        <w:rPr>
+          <w:lang w:val="pt-PT"/>
+        </w:rPr>
+        <w:t xml:space="preserve"> 3.1;</w:t>
+      </w:r>
+    </w:p>
+    <w:p>
+      <w:pPr>
+        <w:rPr>
+          <w:lang w:val="pt-PT"/>
+        </w:rPr>
+      </w:pPr>
+      <w:r>
+        <w:rPr>
+          <w:lang w:val="pt-PT"/>
+        </w:rPr>
+        <w:t xml:space="preserve">Preparação direta para o </w:t>
+      </w:r>
+      <w:proofErr w:type="spellStart"/>
+      <w:r>
+        <w:rPr>
+          <w:lang w:val="pt-PT"/>
+        </w:rPr>
+        <w:t>storytelling</w:t>
+      </w:r>
+      <w:proofErr w:type="spellEnd"/>
+      <w:r>
+        <w:rPr>
+          <w:lang w:val="pt-PT"/>
+        </w:rPr>
+        <w:t xml:space="preserve"> visual e </w:t>
+      </w:r>
+      <w:proofErr w:type="spellStart"/>
+      <w:r>
+        <w:rPr>
+          <w:lang w:val="pt-PT"/>
+        </w:rPr>
+        <w:t>dashboard</w:t>
+      </w:r>
+      <w:proofErr w:type="spellEnd"/>
+      <w:r>
+        <w:rPr>
+          <w:lang w:val="pt-PT"/>
+        </w:rPr>
+        <w:t xml:space="preserve"> da </w:t>
+      </w:r>
+      <w:proofErr w:type="spellStart"/>
+      <w:r>
+        <w:rPr>
+          <w:lang w:val="pt-PT"/>
+        </w:rPr>
+        <w:t>Issue</w:t>
+      </w:r>
+      <w:proofErr w:type="spellEnd"/>
+      <w:r>
+        <w:rPr>
+          <w:lang w:val="pt-PT"/>
+        </w:rPr>
+        <w:t xml:space="preserve"> 3.3.</w:t>
+      </w:r>
+    </w:p>
+    <w:p>
+      <w:pPr>
+        <w:pStyle w:val="Ttulo1"/>
+        <w:rPr>
+          <w:lang w:val="pt-PT"/>
+        </w:rPr>
+      </w:pPr>
+      <w:r>
+        <w:rPr>
+          <w:lang w:val="pt-PT"/>
+        </w:rPr>
+        <w:t>4. Resultados Obtidos</w:t>
+      </w:r>
+    </w:p>
+    <w:p>
+      <w:pPr>
+        <w:rPr>
+          <w:lang w:val="pt-PT"/>
+        </w:rPr>
+      </w:pPr>
+      <w:r>
+        <w:rPr>
+          <w:lang w:val="pt-PT"/>
+        </w:rPr>
+        <w:t>A análise interpretativa permitiu:</w:t>
+      </w:r>
+    </w:p>
+    <w:p>
+      <w:pPr>
+        <w:rPr>
+          <w:lang w:val="pt-PT"/>
+        </w:rPr>
+      </w:pPr>
+      <w:r>
+        <w:rPr>
+          <w:lang w:val="pt-PT"/>
+        </w:rPr>
+        <w:t xml:space="preserve">compreender padrões estruturais do </w:t>
+      </w:r>
+      <w:proofErr w:type="spellStart"/>
+      <w:r>
+        <w:rPr>
+          <w:lang w:val="pt-PT"/>
+        </w:rPr>
+        <w:t>dataset</w:t>
+      </w:r>
+      <w:proofErr w:type="spellEnd"/>
+      <w:r>
+        <w:rPr>
+          <w:lang w:val="pt-PT"/>
+        </w:rPr>
+        <w:t>;</w:t>
+      </w:r>
+    </w:p>
+    <w:p>
+      <w:pPr>
+        <w:rPr>
+          <w:lang w:val="pt-PT"/>
+        </w:rPr>
+      </w:pPr>
+      <w:r>
+        <w:rPr>
+          <w:lang w:val="pt-PT"/>
+        </w:rPr>
+        <w:t>identificar forças e fraquezas dos gêneros musicais;</w:t>
+      </w:r>
+    </w:p>
+    <w:p>
+      <w:pPr>
+        <w:rPr>
+          <w:lang w:val="pt-PT"/>
+        </w:rPr>
+      </w:pPr>
+      <w:r>
+        <w:rPr>
+          <w:lang w:val="pt-PT"/>
+        </w:rPr>
+        <w:t>avaliar consistência e instabilidade de artistas;</w:t>
+      </w:r>
+    </w:p>
+    <w:p>
+      <w:pPr>
+        <w:rPr>
+          <w:lang w:val="pt-PT"/>
+        </w:rPr>
+      </w:pPr>
+      <w:r>
+        <w:rPr>
+          <w:lang w:val="pt-PT"/>
+        </w:rPr>
+        <w:t xml:space="preserve">consolidar narrativas essenciais para o </w:t>
+      </w:r>
+      <w:proofErr w:type="spellStart"/>
+      <w:r>
+        <w:rPr>
+          <w:lang w:val="pt-PT"/>
+        </w:rPr>
+        <w:t>dashboard</w:t>
+      </w:r>
+      <w:proofErr w:type="spellEnd"/>
+      <w:r>
+        <w:rPr>
+          <w:lang w:val="pt-PT"/>
+        </w:rPr>
+        <w:t>;</w:t>
+      </w:r>
+    </w:p>
+    <w:p>
+      <w:pPr>
+        <w:rPr>
+          <w:lang w:val="pt-PT"/>
+        </w:rPr>
+      </w:pPr>
+      <w:r>
+        <w:rPr>
+          <w:lang w:val="pt-PT"/>
+        </w:rPr>
+        <w:t>estabelecer hipóteses alinhadas a práticas reais de mercado;</w:t>
+      </w:r>
+    </w:p>
+    <w:p>
+      <w:pPr>
+        <w:rPr>
+          <w:lang w:val="pt-PT"/>
+        </w:rPr>
+      </w:pPr>
+      <w:r>
+        <w:rPr>
+          <w:lang w:val="pt-PT"/>
+        </w:rPr>
+        <w:t>transformar a EDA bruta em conhecimento acionável.</w:t>
+      </w:r>
+    </w:p>
+    <w:p>
+      <w:pPr>
+        <w:rPr>
+          <w:lang w:val="pt-PT"/>
+        </w:rPr>
+      </w:pPr>
+      <w:r>
+        <w:rPr>
+          <w:lang w:val="pt-PT"/>
+        </w:rPr>
+        <w:t xml:space="preserve">Este conjunto de análises agrega profundidade ao </w:t>
+      </w:r>
+      <w:proofErr w:type="spellStart"/>
+      <w:r>
+        <w:rPr>
+          <w:lang w:val="pt-PT"/>
+        </w:rPr>
+        <w:t>storytelling</w:t>
+      </w:r>
+      <w:proofErr w:type="spellEnd"/>
+      <w:r>
+        <w:rPr>
+          <w:lang w:val="pt-PT"/>
+        </w:rPr>
+        <w:t xml:space="preserve"> e dá suporte ao protótipo que será criado na próxima </w:t>
+      </w:r>
+      <w:proofErr w:type="spellStart"/>
+      <w:r>
+        <w:rPr>
+          <w:lang w:val="pt-PT"/>
+        </w:rPr>
+        <w:t>issue</w:t>
+      </w:r>
+      <w:proofErr w:type="spellEnd"/>
+      <w:r>
+        <w:rPr>
+          <w:lang w:val="pt-PT"/>
+        </w:rPr>
+        <w:t>.</w:t>
+      </w:r>
+    </w:p>
+    <w:p>
+      <w:pPr>
+        <w:pStyle w:val="Ttulo1"/>
+        <w:rPr>
+          <w:lang w:val="pt-PT"/>
+        </w:rPr>
+      </w:pPr>
+      <w:r>
+        <w:rPr>
+          <w:lang w:val="pt-PT"/>
+        </w:rPr>
+        <w:t>5. Considerações Finais</w:t>
+      </w:r>
+    </w:p>
+    <w:p>
+      <w:pPr>
+        <w:rPr>
+          <w:lang w:val="pt-PT"/>
+        </w:rPr>
+      </w:pPr>
+      <w:r>
+        <w:rPr>
+          <w:lang w:val="pt-PT"/>
+        </w:rPr>
+        <w:t>A I</w:t>
+      </w:r>
+      <w:proofErr w:type="spellStart"/>
+      <w:r>
+        <w:rPr>
+          <w:lang w:val="pt-PT"/>
+        </w:rPr>
+        <w:t>ssue</w:t>
+      </w:r>
+      <w:proofErr w:type="spellEnd"/>
+      <w:r>
+        <w:rPr>
+          <w:lang w:val="pt-PT"/>
+        </w:rPr>
+        <w:t xml:space="preserve"> 3.2 atingiu integralmente seus objetivos, convertendo resultados quantitativos em narrativa de valor interpretativo e mercadológico. A Célula 25 sintetiza esse processo com rigor técnico e clareza metodológica.</w:t>
+      </w:r>
+    </w:p>
+    <w:p>
+      <w:pPr>
+        <w:rPr>
+          <w:lang w:val="pt-PT"/>
+        </w:rPr>
+      </w:pPr>
+      <w:r>
+        <w:rPr>
+          <w:lang w:val="pt-PT"/>
+        </w:rPr>
+        <w:t xml:space="preserve">Este conteúdo permitirá avançar para a </w:t>
+      </w:r>
+      <w:proofErr w:type="spellStart"/>
+      <w:r>
+        <w:rPr>
+          <w:lang w:val="pt-PT"/>
+        </w:rPr>
+        <w:t>Issue</w:t>
+      </w:r>
+      <w:proofErr w:type="spellEnd"/>
+      <w:r>
+        <w:rPr>
+          <w:lang w:val="pt-PT"/>
+        </w:rPr>
+        <w:t xml:space="preserve"> 3.3 com entendimento profundo dos padrões musicais, gerando um </w:t>
+      </w:r>
+      <w:proofErr w:type="spellStart"/>
+      <w:r>
+        <w:rPr>
+          <w:lang w:val="pt-PT"/>
+        </w:rPr>
+        <w:t>dashboard</w:t>
+      </w:r>
+      <w:proofErr w:type="spellEnd"/>
+      <w:r>
+        <w:rPr>
+          <w:lang w:val="pt-PT"/>
+        </w:rPr>
+        <w:t xml:space="preserve"> mais coerente, interpretativo e orientado a decisões.</w:t>
       </w:r>
     </w:p>
     <w:sectPr>

</xml_diff>